<commit_message>
Promises-Notes from Namaste Javascript S02
</commit_message>
<xml_diff>
--- a/Namaste React Notes.docx
+++ b/Namaste React Notes.docx
@@ -12855,6 +12855,9 @@
     </w:p>
     <w:p>
       <w:r>
+        <w:rPr>
+          <w:noProof/>
+        </w:rPr>
         <w:drawing>
           <wp:inline distT="0" distB="0" distL="0" distR="0" wp14:anchorId="53B07FB8" wp14:editId="1B626416">
             <wp:extent cx="5731510" cy="4829175"/>
@@ -13888,6 +13891,7 @@
       <w:r>
         <w:rPr>
           <w:rFonts w:cstheme="minorHAnsi"/>
+          <w:noProof/>
           <w:color w:val="313337"/>
           <w:sz w:val="24"/>
           <w:szCs w:val="24"/>
@@ -13946,32 +13950,24 @@
           <w:bCs/>
           <w:u w:val="single"/>
         </w:rPr>
-        <w:t xml:space="preserve">Error: </w:t>
-      </w:r>
-      <w:r>
+        <w:t>Error: @parcel/namer-default: Target "main" declares an output file path of "App.js" which does not match the compiled bundle type "html".</w:t>
+      </w:r>
+    </w:p>
+    <w:p>
+      <w:pPr>
         <w:rPr>
           <w:rFonts w:cstheme="minorHAnsi"/>
           <w:b/>
           <w:bCs/>
           <w:u w:val="single"/>
         </w:rPr>
-        <w:t>@parcel/namer-default: Target "main" declares an output file path of "App.js" which does not match the compiled bundle type "html".</w:t>
-      </w:r>
-    </w:p>
-    <w:p>
-      <w:pPr>
+      </w:pPr>
+      <w:r>
         <w:rPr>
           <w:rFonts w:cstheme="minorHAnsi"/>
           <w:b/>
           <w:bCs/>
-          <w:u w:val="single"/>
-        </w:rPr>
-      </w:pPr>
-      <w:r>
-        <w:rPr>
-          <w:rFonts w:cstheme="minorHAnsi"/>
-          <w:b/>
-          <w:bCs/>
+          <w:noProof/>
           <w:u w:val="single"/>
         </w:rPr>
         <w:lastRenderedPageBreak/>
@@ -14058,6 +14054,7 @@
           <w:rFonts w:cstheme="minorHAnsi"/>
           <w:b/>
           <w:bCs/>
+          <w:noProof/>
           <w:u w:val="single"/>
         </w:rPr>
         <w:drawing>
@@ -14130,6 +14127,7 @@
           <w:rFonts w:cstheme="minorHAnsi"/>
           <w:b/>
           <w:bCs/>
+          <w:noProof/>
           <w:u w:val="single"/>
         </w:rPr>
         <w:lastRenderedPageBreak/>
@@ -14246,6 +14244,7 @@
           <w:rFonts w:cstheme="minorHAnsi"/>
           <w:b/>
           <w:bCs/>
+          <w:noProof/>
           <w:u w:val="single"/>
         </w:rPr>
         <w:drawing>
@@ -14383,7 +14382,7 @@
           <w:rFonts w:cstheme="minorHAnsi"/>
         </w:rPr>
       </w:pPr>
-      <w:hyperlink r:id="rId34" w:history="1">
+      <w:hyperlink r:id="rId34" w:anchor="query-composition" w:history="1">
         <w:r>
           <w:rPr>
             <w:rStyle w:val="Hyperlink"/>
@@ -14417,6 +14416,7 @@
       <w:r>
         <w:rPr>
           <w:rFonts w:cstheme="minorHAnsi"/>
+          <w:noProof/>
         </w:rPr>
         <w:lastRenderedPageBreak/>
         <w:drawing>
@@ -14509,6 +14509,2868 @@
       <w:pPr>
         <w:rPr>
           <w:rFonts w:cstheme="minorHAnsi"/>
+        </w:rPr>
+      </w:pPr>
+    </w:p>
+    <w:p>
+      <w:pPr>
+        <w:rPr>
+          <w:sz w:val="28"/>
+          <w:szCs w:val="28"/>
+        </w:rPr>
+      </w:pPr>
+      <w:r>
+        <w:rPr>
+          <w:b/>
+          <w:bCs/>
+          <w:sz w:val="28"/>
+          <w:szCs w:val="28"/>
+          <w:u w:val="single"/>
+        </w:rPr>
+        <w:lastRenderedPageBreak/>
+        <w:t>Promises</w:t>
+      </w:r>
+      <w:r>
+        <w:rPr>
+          <w:sz w:val="28"/>
+          <w:szCs w:val="28"/>
+        </w:rPr>
+        <w:t>:</w:t>
+      </w:r>
+      <w:r>
+        <w:rPr>
+          <w:sz w:val="28"/>
+          <w:szCs w:val="28"/>
+        </w:rPr>
+        <w:t xml:space="preserve"> How to extract data from Promises?</w:t>
+      </w:r>
+    </w:p>
+    <w:p>
+      <w:pPr>
+        <w:shd w:val="clear" w:color="auto" w:fill="1E1E1E"/>
+        <w:spacing w:after="0" w:line="285" w:lineRule="atLeast"/>
+        <w:rPr>
+          <w:rFonts w:ascii="Consolas" w:eastAsia="Times New Roman" w:hAnsi="Consolas" w:cs="Times New Roman"/>
+          <w:color w:val="D4D4D4"/>
+          <w:sz w:val="21"/>
+          <w:szCs w:val="21"/>
+          <w:lang w:eastAsia="en-IN"/>
+        </w:rPr>
+      </w:pPr>
+      <w:proofErr w:type="spellStart"/>
+      <w:r>
+        <w:rPr>
+          <w:rFonts w:ascii="Consolas" w:eastAsia="Times New Roman" w:hAnsi="Consolas" w:cs="Times New Roman"/>
+          <w:color w:val="569CD6"/>
+          <w:sz w:val="21"/>
+          <w:szCs w:val="21"/>
+          <w:lang w:eastAsia="en-IN"/>
+        </w:rPr>
+        <w:t>const</w:t>
+      </w:r>
+      <w:proofErr w:type="spellEnd"/>
+      <w:r>
+        <w:rPr>
+          <w:rFonts w:ascii="Consolas" w:eastAsia="Times New Roman" w:hAnsi="Consolas" w:cs="Times New Roman"/>
+          <w:color w:val="D4D4D4"/>
+          <w:sz w:val="21"/>
+          <w:szCs w:val="21"/>
+          <w:lang w:eastAsia="en-IN"/>
+        </w:rPr>
+        <w:t xml:space="preserve"> </w:t>
+      </w:r>
+      <w:r>
+        <w:rPr>
+          <w:rFonts w:ascii="Consolas" w:eastAsia="Times New Roman" w:hAnsi="Consolas" w:cs="Times New Roman"/>
+          <w:color w:val="4FC1FF"/>
+          <w:sz w:val="21"/>
+          <w:szCs w:val="21"/>
+          <w:lang w:eastAsia="en-IN"/>
+        </w:rPr>
+        <w:t>cart</w:t>
+      </w:r>
+      <w:r>
+        <w:rPr>
+          <w:rFonts w:ascii="Consolas" w:eastAsia="Times New Roman" w:hAnsi="Consolas" w:cs="Times New Roman"/>
+          <w:color w:val="D4D4D4"/>
+          <w:sz w:val="21"/>
+          <w:szCs w:val="21"/>
+          <w:lang w:eastAsia="en-IN"/>
+        </w:rPr>
+        <w:t xml:space="preserve"> = [</w:t>
+      </w:r>
+      <w:r>
+        <w:rPr>
+          <w:rFonts w:ascii="Consolas" w:eastAsia="Times New Roman" w:hAnsi="Consolas" w:cs="Times New Roman"/>
+          <w:color w:val="CE9178"/>
+          <w:sz w:val="21"/>
+          <w:szCs w:val="21"/>
+          <w:lang w:eastAsia="en-IN"/>
+        </w:rPr>
+        <w:t>"Shoes"</w:t>
+      </w:r>
+      <w:r>
+        <w:rPr>
+          <w:rFonts w:ascii="Consolas" w:eastAsia="Times New Roman" w:hAnsi="Consolas" w:cs="Times New Roman"/>
+          <w:color w:val="D4D4D4"/>
+          <w:sz w:val="21"/>
+          <w:szCs w:val="21"/>
+          <w:lang w:eastAsia="en-IN"/>
+        </w:rPr>
+        <w:t xml:space="preserve">, </w:t>
+      </w:r>
+      <w:r>
+        <w:rPr>
+          <w:rFonts w:ascii="Consolas" w:eastAsia="Times New Roman" w:hAnsi="Consolas" w:cs="Times New Roman"/>
+          <w:color w:val="CE9178"/>
+          <w:sz w:val="21"/>
+          <w:szCs w:val="21"/>
+          <w:lang w:eastAsia="en-IN"/>
+        </w:rPr>
+        <w:t>"Pants"</w:t>
+      </w:r>
+      <w:r>
+        <w:rPr>
+          <w:rFonts w:ascii="Consolas" w:eastAsia="Times New Roman" w:hAnsi="Consolas" w:cs="Times New Roman"/>
+          <w:color w:val="D4D4D4"/>
+          <w:sz w:val="21"/>
+          <w:szCs w:val="21"/>
+          <w:lang w:eastAsia="en-IN"/>
+        </w:rPr>
+        <w:t xml:space="preserve">, </w:t>
+      </w:r>
+      <w:r>
+        <w:rPr>
+          <w:rFonts w:ascii="Consolas" w:eastAsia="Times New Roman" w:hAnsi="Consolas" w:cs="Times New Roman"/>
+          <w:color w:val="CE9178"/>
+          <w:sz w:val="21"/>
+          <w:szCs w:val="21"/>
+          <w:lang w:eastAsia="en-IN"/>
+        </w:rPr>
+        <w:t>"Watches"</w:t>
+      </w:r>
+      <w:proofErr w:type="gramStart"/>
+      <w:r>
+        <w:rPr>
+          <w:rFonts w:ascii="Consolas" w:eastAsia="Times New Roman" w:hAnsi="Consolas" w:cs="Times New Roman"/>
+          <w:color w:val="D4D4D4"/>
+          <w:sz w:val="21"/>
+          <w:szCs w:val="21"/>
+          <w:lang w:eastAsia="en-IN"/>
+        </w:rPr>
+        <w:t>];</w:t>
+      </w:r>
+      <w:proofErr w:type="gramEnd"/>
+    </w:p>
+    <w:p>
+      <w:pPr>
+        <w:shd w:val="clear" w:color="auto" w:fill="1E1E1E"/>
+        <w:spacing w:after="240" w:line="285" w:lineRule="atLeast"/>
+        <w:rPr>
+          <w:rFonts w:ascii="Consolas" w:eastAsia="Times New Roman" w:hAnsi="Consolas" w:cs="Times New Roman"/>
+          <w:color w:val="D4D4D4"/>
+          <w:sz w:val="21"/>
+          <w:szCs w:val="21"/>
+          <w:lang w:eastAsia="en-IN"/>
+        </w:rPr>
+      </w:pPr>
+    </w:p>
+    <w:p>
+      <w:pPr>
+        <w:shd w:val="clear" w:color="auto" w:fill="1E1E1E"/>
+        <w:spacing w:after="0" w:line="285" w:lineRule="atLeast"/>
+        <w:rPr>
+          <w:rFonts w:ascii="Consolas" w:eastAsia="Times New Roman" w:hAnsi="Consolas" w:cs="Times New Roman"/>
+          <w:color w:val="D4D4D4"/>
+          <w:sz w:val="21"/>
+          <w:szCs w:val="21"/>
+          <w:lang w:eastAsia="en-IN"/>
+        </w:rPr>
+      </w:pPr>
+      <w:r>
+        <w:rPr>
+          <w:rFonts w:ascii="Consolas" w:eastAsia="Times New Roman" w:hAnsi="Consolas" w:cs="Times New Roman"/>
+          <w:color w:val="569CD6"/>
+          <w:sz w:val="21"/>
+          <w:szCs w:val="21"/>
+          <w:lang w:eastAsia="en-IN"/>
+        </w:rPr>
+        <w:t>function</w:t>
+      </w:r>
+      <w:r>
+        <w:rPr>
+          <w:rFonts w:ascii="Consolas" w:eastAsia="Times New Roman" w:hAnsi="Consolas" w:cs="Times New Roman"/>
+          <w:color w:val="D4D4D4"/>
+          <w:sz w:val="21"/>
+          <w:szCs w:val="21"/>
+          <w:lang w:eastAsia="en-IN"/>
+        </w:rPr>
+        <w:t xml:space="preserve"> </w:t>
+      </w:r>
+      <w:proofErr w:type="spellStart"/>
+      <w:proofErr w:type="gramStart"/>
+      <w:r>
+        <w:rPr>
+          <w:rFonts w:ascii="Consolas" w:eastAsia="Times New Roman" w:hAnsi="Consolas" w:cs="Times New Roman"/>
+          <w:color w:val="DCDCAA"/>
+          <w:sz w:val="21"/>
+          <w:szCs w:val="21"/>
+          <w:lang w:eastAsia="en-IN"/>
+        </w:rPr>
+        <w:t>createOrder</w:t>
+      </w:r>
+      <w:proofErr w:type="spellEnd"/>
+      <w:r>
+        <w:rPr>
+          <w:rFonts w:ascii="Consolas" w:eastAsia="Times New Roman" w:hAnsi="Consolas" w:cs="Times New Roman"/>
+          <w:color w:val="D4D4D4"/>
+          <w:sz w:val="21"/>
+          <w:szCs w:val="21"/>
+          <w:lang w:eastAsia="en-IN"/>
+        </w:rPr>
+        <w:t>(</w:t>
+      </w:r>
+      <w:proofErr w:type="gramEnd"/>
+      <w:r>
+        <w:rPr>
+          <w:rFonts w:ascii="Consolas" w:eastAsia="Times New Roman" w:hAnsi="Consolas" w:cs="Times New Roman"/>
+          <w:color w:val="9CDCFE"/>
+          <w:sz w:val="21"/>
+          <w:szCs w:val="21"/>
+          <w:lang w:eastAsia="en-IN"/>
+        </w:rPr>
+        <w:t>cart</w:t>
+      </w:r>
+      <w:r>
+        <w:rPr>
+          <w:rFonts w:ascii="Consolas" w:eastAsia="Times New Roman" w:hAnsi="Consolas" w:cs="Times New Roman"/>
+          <w:color w:val="D4D4D4"/>
+          <w:sz w:val="21"/>
+          <w:szCs w:val="21"/>
+          <w:lang w:eastAsia="en-IN"/>
+        </w:rPr>
+        <w:t xml:space="preserve">, </w:t>
+      </w:r>
+      <w:proofErr w:type="spellStart"/>
+      <w:r>
+        <w:rPr>
+          <w:rFonts w:ascii="Consolas" w:eastAsia="Times New Roman" w:hAnsi="Consolas" w:cs="Times New Roman"/>
+          <w:color w:val="9CDCFE"/>
+          <w:sz w:val="21"/>
+          <w:szCs w:val="21"/>
+          <w:lang w:eastAsia="en-IN"/>
+        </w:rPr>
+        <w:t>proceedToPayment</w:t>
+      </w:r>
+      <w:proofErr w:type="spellEnd"/>
+      <w:r>
+        <w:rPr>
+          <w:rFonts w:ascii="Consolas" w:eastAsia="Times New Roman" w:hAnsi="Consolas" w:cs="Times New Roman"/>
+          <w:color w:val="D4D4D4"/>
+          <w:sz w:val="21"/>
+          <w:szCs w:val="21"/>
+          <w:lang w:eastAsia="en-IN"/>
+        </w:rPr>
+        <w:t>) {</w:t>
+      </w:r>
+    </w:p>
+    <w:p>
+      <w:pPr>
+        <w:shd w:val="clear" w:color="auto" w:fill="1E1E1E"/>
+        <w:spacing w:after="0" w:line="285" w:lineRule="atLeast"/>
+        <w:rPr>
+          <w:rFonts w:ascii="Consolas" w:eastAsia="Times New Roman" w:hAnsi="Consolas" w:cs="Times New Roman"/>
+          <w:color w:val="D4D4D4"/>
+          <w:sz w:val="21"/>
+          <w:szCs w:val="21"/>
+          <w:lang w:eastAsia="en-IN"/>
+        </w:rPr>
+      </w:pPr>
+      <w:r>
+        <w:rPr>
+          <w:rFonts w:ascii="Consolas" w:eastAsia="Times New Roman" w:hAnsi="Consolas" w:cs="Times New Roman"/>
+          <w:color w:val="D4D4D4"/>
+          <w:sz w:val="21"/>
+          <w:szCs w:val="21"/>
+          <w:lang w:eastAsia="en-IN"/>
+        </w:rPr>
+        <w:t xml:space="preserve">  </w:t>
+      </w:r>
+      <w:proofErr w:type="gramStart"/>
+      <w:r>
+        <w:rPr>
+          <w:rFonts w:ascii="Consolas" w:eastAsia="Times New Roman" w:hAnsi="Consolas" w:cs="Times New Roman"/>
+          <w:color w:val="9CDCFE"/>
+          <w:sz w:val="21"/>
+          <w:szCs w:val="21"/>
+          <w:lang w:eastAsia="en-IN"/>
+        </w:rPr>
+        <w:t>console</w:t>
+      </w:r>
+      <w:r>
+        <w:rPr>
+          <w:rFonts w:ascii="Consolas" w:eastAsia="Times New Roman" w:hAnsi="Consolas" w:cs="Times New Roman"/>
+          <w:color w:val="D4D4D4"/>
+          <w:sz w:val="21"/>
+          <w:szCs w:val="21"/>
+          <w:lang w:eastAsia="en-IN"/>
+        </w:rPr>
+        <w:t>.</w:t>
+      </w:r>
+      <w:r>
+        <w:rPr>
+          <w:rFonts w:ascii="Consolas" w:eastAsia="Times New Roman" w:hAnsi="Consolas" w:cs="Times New Roman"/>
+          <w:color w:val="DCDCAA"/>
+          <w:sz w:val="21"/>
+          <w:szCs w:val="21"/>
+          <w:lang w:eastAsia="en-IN"/>
+        </w:rPr>
+        <w:t>log</w:t>
+      </w:r>
+      <w:r>
+        <w:rPr>
+          <w:rFonts w:ascii="Consolas" w:eastAsia="Times New Roman" w:hAnsi="Consolas" w:cs="Times New Roman"/>
+          <w:color w:val="D4D4D4"/>
+          <w:sz w:val="21"/>
+          <w:szCs w:val="21"/>
+          <w:lang w:eastAsia="en-IN"/>
+        </w:rPr>
+        <w:t>(</w:t>
+      </w:r>
+      <w:proofErr w:type="gramEnd"/>
+      <w:r>
+        <w:rPr>
+          <w:rFonts w:ascii="Consolas" w:eastAsia="Times New Roman" w:hAnsi="Consolas" w:cs="Times New Roman"/>
+          <w:color w:val="CE9178"/>
+          <w:sz w:val="21"/>
+          <w:szCs w:val="21"/>
+          <w:lang w:eastAsia="en-IN"/>
+        </w:rPr>
+        <w:t>"Order Created"</w:t>
+      </w:r>
+      <w:r>
+        <w:rPr>
+          <w:rFonts w:ascii="Consolas" w:eastAsia="Times New Roman" w:hAnsi="Consolas" w:cs="Times New Roman"/>
+          <w:color w:val="D4D4D4"/>
+          <w:sz w:val="21"/>
+          <w:szCs w:val="21"/>
+          <w:lang w:eastAsia="en-IN"/>
+        </w:rPr>
+        <w:t xml:space="preserve">, </w:t>
+      </w:r>
+      <w:r>
+        <w:rPr>
+          <w:rFonts w:ascii="Consolas" w:eastAsia="Times New Roman" w:hAnsi="Consolas" w:cs="Times New Roman"/>
+          <w:color w:val="9CDCFE"/>
+          <w:sz w:val="21"/>
+          <w:szCs w:val="21"/>
+          <w:lang w:eastAsia="en-IN"/>
+        </w:rPr>
+        <w:t>cart</w:t>
+      </w:r>
+      <w:r>
+        <w:rPr>
+          <w:rFonts w:ascii="Consolas" w:eastAsia="Times New Roman" w:hAnsi="Consolas" w:cs="Times New Roman"/>
+          <w:color w:val="D4D4D4"/>
+          <w:sz w:val="21"/>
+          <w:szCs w:val="21"/>
+          <w:lang w:eastAsia="en-IN"/>
+        </w:rPr>
+        <w:t>);</w:t>
+      </w:r>
+    </w:p>
+    <w:p>
+      <w:pPr>
+        <w:shd w:val="clear" w:color="auto" w:fill="1E1E1E"/>
+        <w:spacing w:after="0" w:line="285" w:lineRule="atLeast"/>
+        <w:rPr>
+          <w:rFonts w:ascii="Consolas" w:eastAsia="Times New Roman" w:hAnsi="Consolas" w:cs="Times New Roman"/>
+          <w:color w:val="D4D4D4"/>
+          <w:sz w:val="21"/>
+          <w:szCs w:val="21"/>
+          <w:lang w:eastAsia="en-IN"/>
+        </w:rPr>
+      </w:pPr>
+      <w:r>
+        <w:rPr>
+          <w:rFonts w:ascii="Consolas" w:eastAsia="Times New Roman" w:hAnsi="Consolas" w:cs="Times New Roman"/>
+          <w:color w:val="D4D4D4"/>
+          <w:sz w:val="21"/>
+          <w:szCs w:val="21"/>
+          <w:lang w:eastAsia="en-IN"/>
+        </w:rPr>
+        <w:t xml:space="preserve">  </w:t>
+      </w:r>
+      <w:proofErr w:type="gramStart"/>
+      <w:r>
+        <w:rPr>
+          <w:rFonts w:ascii="Consolas" w:eastAsia="Times New Roman" w:hAnsi="Consolas" w:cs="Times New Roman"/>
+          <w:color w:val="9CDCFE"/>
+          <w:sz w:val="21"/>
+          <w:szCs w:val="21"/>
+          <w:lang w:eastAsia="en-IN"/>
+        </w:rPr>
+        <w:t>console</w:t>
+      </w:r>
+      <w:r>
+        <w:rPr>
+          <w:rFonts w:ascii="Consolas" w:eastAsia="Times New Roman" w:hAnsi="Consolas" w:cs="Times New Roman"/>
+          <w:color w:val="D4D4D4"/>
+          <w:sz w:val="21"/>
+          <w:szCs w:val="21"/>
+          <w:lang w:eastAsia="en-IN"/>
+        </w:rPr>
+        <w:t>.</w:t>
+      </w:r>
+      <w:r>
+        <w:rPr>
+          <w:rFonts w:ascii="Consolas" w:eastAsia="Times New Roman" w:hAnsi="Consolas" w:cs="Times New Roman"/>
+          <w:color w:val="DCDCAA"/>
+          <w:sz w:val="21"/>
+          <w:szCs w:val="21"/>
+          <w:lang w:eastAsia="en-IN"/>
+        </w:rPr>
+        <w:t>log</w:t>
+      </w:r>
+      <w:r>
+        <w:rPr>
+          <w:rFonts w:ascii="Consolas" w:eastAsia="Times New Roman" w:hAnsi="Consolas" w:cs="Times New Roman"/>
+          <w:color w:val="D4D4D4"/>
+          <w:sz w:val="21"/>
+          <w:szCs w:val="21"/>
+          <w:lang w:eastAsia="en-IN"/>
+        </w:rPr>
+        <w:t>(</w:t>
+      </w:r>
+      <w:proofErr w:type="gramEnd"/>
+      <w:r>
+        <w:rPr>
+          <w:rFonts w:ascii="Consolas" w:eastAsia="Times New Roman" w:hAnsi="Consolas" w:cs="Times New Roman"/>
+          <w:color w:val="CE9178"/>
+          <w:sz w:val="21"/>
+          <w:szCs w:val="21"/>
+          <w:lang w:eastAsia="en-IN"/>
+        </w:rPr>
+        <w:t>"</w:t>
+      </w:r>
+      <w:proofErr w:type="spellStart"/>
+      <w:r>
+        <w:rPr>
+          <w:rFonts w:ascii="Consolas" w:eastAsia="Times New Roman" w:hAnsi="Consolas" w:cs="Times New Roman"/>
+          <w:color w:val="CE9178"/>
+          <w:sz w:val="21"/>
+          <w:szCs w:val="21"/>
+          <w:lang w:eastAsia="en-IN"/>
+        </w:rPr>
+        <w:t>Lets</w:t>
+      </w:r>
+      <w:proofErr w:type="spellEnd"/>
+      <w:r>
+        <w:rPr>
+          <w:rFonts w:ascii="Consolas" w:eastAsia="Times New Roman" w:hAnsi="Consolas" w:cs="Times New Roman"/>
+          <w:color w:val="CE9178"/>
+          <w:sz w:val="21"/>
+          <w:szCs w:val="21"/>
+          <w:lang w:eastAsia="en-IN"/>
+        </w:rPr>
+        <w:t xml:space="preserve"> Wait"</w:t>
+      </w:r>
+      <w:r>
+        <w:rPr>
+          <w:rFonts w:ascii="Consolas" w:eastAsia="Times New Roman" w:hAnsi="Consolas" w:cs="Times New Roman"/>
+          <w:color w:val="D4D4D4"/>
+          <w:sz w:val="21"/>
+          <w:szCs w:val="21"/>
+          <w:lang w:eastAsia="en-IN"/>
+        </w:rPr>
+        <w:t>);</w:t>
+      </w:r>
+    </w:p>
+    <w:p>
+      <w:pPr>
+        <w:shd w:val="clear" w:color="auto" w:fill="1E1E1E"/>
+        <w:spacing w:after="0" w:line="285" w:lineRule="atLeast"/>
+        <w:rPr>
+          <w:rFonts w:ascii="Consolas" w:eastAsia="Times New Roman" w:hAnsi="Consolas" w:cs="Times New Roman"/>
+          <w:color w:val="D4D4D4"/>
+          <w:sz w:val="21"/>
+          <w:szCs w:val="21"/>
+          <w:lang w:eastAsia="en-IN"/>
+        </w:rPr>
+      </w:pPr>
+      <w:r>
+        <w:rPr>
+          <w:rFonts w:ascii="Consolas" w:eastAsia="Times New Roman" w:hAnsi="Consolas" w:cs="Times New Roman"/>
+          <w:color w:val="D4D4D4"/>
+          <w:sz w:val="21"/>
+          <w:szCs w:val="21"/>
+          <w:lang w:eastAsia="en-IN"/>
+        </w:rPr>
+        <w:t xml:space="preserve">  </w:t>
+      </w:r>
+      <w:proofErr w:type="spellStart"/>
+      <w:proofErr w:type="gramStart"/>
+      <w:r>
+        <w:rPr>
+          <w:rFonts w:ascii="Consolas" w:eastAsia="Times New Roman" w:hAnsi="Consolas" w:cs="Times New Roman"/>
+          <w:color w:val="DCDCAA"/>
+          <w:sz w:val="21"/>
+          <w:szCs w:val="21"/>
+          <w:lang w:eastAsia="en-IN"/>
+        </w:rPr>
+        <w:t>setTimeout</w:t>
+      </w:r>
+      <w:proofErr w:type="spellEnd"/>
+      <w:r>
+        <w:rPr>
+          <w:rFonts w:ascii="Consolas" w:eastAsia="Times New Roman" w:hAnsi="Consolas" w:cs="Times New Roman"/>
+          <w:color w:val="D4D4D4"/>
+          <w:sz w:val="21"/>
+          <w:szCs w:val="21"/>
+          <w:lang w:eastAsia="en-IN"/>
+        </w:rPr>
+        <w:t>(</w:t>
+      </w:r>
+      <w:proofErr w:type="gramEnd"/>
+      <w:r>
+        <w:rPr>
+          <w:rFonts w:ascii="Consolas" w:eastAsia="Times New Roman" w:hAnsi="Consolas" w:cs="Times New Roman"/>
+          <w:color w:val="D4D4D4"/>
+          <w:sz w:val="21"/>
+          <w:szCs w:val="21"/>
+          <w:lang w:eastAsia="en-IN"/>
+        </w:rPr>
+        <w:t xml:space="preserve">() </w:t>
+      </w:r>
+      <w:r>
+        <w:rPr>
+          <w:rFonts w:ascii="Consolas" w:eastAsia="Times New Roman" w:hAnsi="Consolas" w:cs="Times New Roman"/>
+          <w:color w:val="569CD6"/>
+          <w:sz w:val="21"/>
+          <w:szCs w:val="21"/>
+          <w:lang w:eastAsia="en-IN"/>
+        </w:rPr>
+        <w:t>=&gt;</w:t>
+      </w:r>
+      <w:r>
+        <w:rPr>
+          <w:rFonts w:ascii="Consolas" w:eastAsia="Times New Roman" w:hAnsi="Consolas" w:cs="Times New Roman"/>
+          <w:color w:val="D4D4D4"/>
+          <w:sz w:val="21"/>
+          <w:szCs w:val="21"/>
+          <w:lang w:eastAsia="en-IN"/>
+        </w:rPr>
+        <w:t xml:space="preserve"> {</w:t>
+      </w:r>
+    </w:p>
+    <w:p>
+      <w:pPr>
+        <w:shd w:val="clear" w:color="auto" w:fill="1E1E1E"/>
+        <w:spacing w:after="0" w:line="285" w:lineRule="atLeast"/>
+        <w:rPr>
+          <w:rFonts w:ascii="Consolas" w:eastAsia="Times New Roman" w:hAnsi="Consolas" w:cs="Times New Roman"/>
+          <w:color w:val="D4D4D4"/>
+          <w:sz w:val="21"/>
+          <w:szCs w:val="21"/>
+          <w:lang w:eastAsia="en-IN"/>
+        </w:rPr>
+      </w:pPr>
+      <w:r>
+        <w:rPr>
+          <w:rFonts w:ascii="Consolas" w:eastAsia="Times New Roman" w:hAnsi="Consolas" w:cs="Times New Roman"/>
+          <w:color w:val="D4D4D4"/>
+          <w:sz w:val="21"/>
+          <w:szCs w:val="21"/>
+          <w:lang w:eastAsia="en-IN"/>
+        </w:rPr>
+        <w:t xml:space="preserve">    </w:t>
+      </w:r>
+      <w:proofErr w:type="spellStart"/>
+      <w:proofErr w:type="gramStart"/>
+      <w:r>
+        <w:rPr>
+          <w:rFonts w:ascii="Consolas" w:eastAsia="Times New Roman" w:hAnsi="Consolas" w:cs="Times New Roman"/>
+          <w:color w:val="DCDCAA"/>
+          <w:sz w:val="21"/>
+          <w:szCs w:val="21"/>
+          <w:lang w:eastAsia="en-IN"/>
+        </w:rPr>
+        <w:t>proceedToPayment</w:t>
+      </w:r>
+      <w:proofErr w:type="spellEnd"/>
+      <w:r>
+        <w:rPr>
+          <w:rFonts w:ascii="Consolas" w:eastAsia="Times New Roman" w:hAnsi="Consolas" w:cs="Times New Roman"/>
+          <w:color w:val="D4D4D4"/>
+          <w:sz w:val="21"/>
+          <w:szCs w:val="21"/>
+          <w:lang w:eastAsia="en-IN"/>
+        </w:rPr>
+        <w:t>(</w:t>
+      </w:r>
+      <w:proofErr w:type="gramEnd"/>
+      <w:r>
+        <w:rPr>
+          <w:rFonts w:ascii="Consolas" w:eastAsia="Times New Roman" w:hAnsi="Consolas" w:cs="Times New Roman"/>
+          <w:color w:val="D4D4D4"/>
+          <w:sz w:val="21"/>
+          <w:szCs w:val="21"/>
+          <w:lang w:eastAsia="en-IN"/>
+        </w:rPr>
+        <w:t>);</w:t>
+      </w:r>
+    </w:p>
+    <w:p>
+      <w:pPr>
+        <w:shd w:val="clear" w:color="auto" w:fill="1E1E1E"/>
+        <w:spacing w:after="0" w:line="285" w:lineRule="atLeast"/>
+        <w:rPr>
+          <w:rFonts w:ascii="Consolas" w:eastAsia="Times New Roman" w:hAnsi="Consolas" w:cs="Times New Roman"/>
+          <w:color w:val="D4D4D4"/>
+          <w:sz w:val="21"/>
+          <w:szCs w:val="21"/>
+          <w:lang w:eastAsia="en-IN"/>
+        </w:rPr>
+      </w:pPr>
+      <w:r>
+        <w:rPr>
+          <w:rFonts w:ascii="Consolas" w:eastAsia="Times New Roman" w:hAnsi="Consolas" w:cs="Times New Roman"/>
+          <w:color w:val="D4D4D4"/>
+          <w:sz w:val="21"/>
+          <w:szCs w:val="21"/>
+          <w:lang w:eastAsia="en-IN"/>
+        </w:rPr>
+        <w:t xml:space="preserve">  }, </w:t>
+      </w:r>
+      <w:r>
+        <w:rPr>
+          <w:rFonts w:ascii="Consolas" w:eastAsia="Times New Roman" w:hAnsi="Consolas" w:cs="Times New Roman"/>
+          <w:color w:val="B5CEA8"/>
+          <w:sz w:val="21"/>
+          <w:szCs w:val="21"/>
+          <w:lang w:eastAsia="en-IN"/>
+        </w:rPr>
+        <w:t>5000</w:t>
+      </w:r>
+      <w:proofErr w:type="gramStart"/>
+      <w:r>
+        <w:rPr>
+          <w:rFonts w:ascii="Consolas" w:eastAsia="Times New Roman" w:hAnsi="Consolas" w:cs="Times New Roman"/>
+          <w:color w:val="D4D4D4"/>
+          <w:sz w:val="21"/>
+          <w:szCs w:val="21"/>
+          <w:lang w:eastAsia="en-IN"/>
+        </w:rPr>
+        <w:t>);</w:t>
+      </w:r>
+      <w:proofErr w:type="gramEnd"/>
+    </w:p>
+    <w:p>
+      <w:pPr>
+        <w:shd w:val="clear" w:color="auto" w:fill="1E1E1E"/>
+        <w:spacing w:after="0" w:line="285" w:lineRule="atLeast"/>
+        <w:rPr>
+          <w:rFonts w:ascii="Consolas" w:eastAsia="Times New Roman" w:hAnsi="Consolas" w:cs="Times New Roman"/>
+          <w:color w:val="D4D4D4"/>
+          <w:sz w:val="21"/>
+          <w:szCs w:val="21"/>
+          <w:lang w:eastAsia="en-IN"/>
+        </w:rPr>
+      </w:pPr>
+      <w:r>
+        <w:rPr>
+          <w:rFonts w:ascii="Consolas" w:eastAsia="Times New Roman" w:hAnsi="Consolas" w:cs="Times New Roman"/>
+          <w:color w:val="D4D4D4"/>
+          <w:sz w:val="21"/>
+          <w:szCs w:val="21"/>
+          <w:lang w:eastAsia="en-IN"/>
+        </w:rPr>
+        <w:t>}</w:t>
+      </w:r>
+    </w:p>
+    <w:p>
+      <w:pPr>
+        <w:shd w:val="clear" w:color="auto" w:fill="1E1E1E"/>
+        <w:spacing w:after="0" w:line="285" w:lineRule="atLeast"/>
+        <w:rPr>
+          <w:rFonts w:ascii="Consolas" w:eastAsia="Times New Roman" w:hAnsi="Consolas" w:cs="Times New Roman"/>
+          <w:color w:val="D4D4D4"/>
+          <w:sz w:val="21"/>
+          <w:szCs w:val="21"/>
+          <w:lang w:eastAsia="en-IN"/>
+        </w:rPr>
+      </w:pPr>
+    </w:p>
+    <w:p>
+      <w:pPr>
+        <w:shd w:val="clear" w:color="auto" w:fill="1E1E1E"/>
+        <w:spacing w:after="0" w:line="285" w:lineRule="atLeast"/>
+        <w:rPr>
+          <w:rFonts w:ascii="Consolas" w:eastAsia="Times New Roman" w:hAnsi="Consolas" w:cs="Times New Roman"/>
+          <w:color w:val="D4D4D4"/>
+          <w:sz w:val="21"/>
+          <w:szCs w:val="21"/>
+          <w:lang w:eastAsia="en-IN"/>
+        </w:rPr>
+      </w:pPr>
+      <w:r>
+        <w:rPr>
+          <w:rFonts w:ascii="Consolas" w:eastAsia="Times New Roman" w:hAnsi="Consolas" w:cs="Times New Roman"/>
+          <w:color w:val="569CD6"/>
+          <w:sz w:val="21"/>
+          <w:szCs w:val="21"/>
+          <w:lang w:eastAsia="en-IN"/>
+        </w:rPr>
+        <w:t>function</w:t>
+      </w:r>
+      <w:r>
+        <w:rPr>
+          <w:rFonts w:ascii="Consolas" w:eastAsia="Times New Roman" w:hAnsi="Consolas" w:cs="Times New Roman"/>
+          <w:color w:val="D4D4D4"/>
+          <w:sz w:val="21"/>
+          <w:szCs w:val="21"/>
+          <w:lang w:eastAsia="en-IN"/>
+        </w:rPr>
+        <w:t xml:space="preserve"> </w:t>
+      </w:r>
+      <w:proofErr w:type="spellStart"/>
+      <w:proofErr w:type="gramStart"/>
+      <w:r>
+        <w:rPr>
+          <w:rFonts w:ascii="Consolas" w:eastAsia="Times New Roman" w:hAnsi="Consolas" w:cs="Times New Roman"/>
+          <w:color w:val="DCDCAA"/>
+          <w:sz w:val="21"/>
+          <w:szCs w:val="21"/>
+          <w:lang w:eastAsia="en-IN"/>
+        </w:rPr>
+        <w:t>proceedToPayment</w:t>
+      </w:r>
+      <w:proofErr w:type="spellEnd"/>
+      <w:r>
+        <w:rPr>
+          <w:rFonts w:ascii="Consolas" w:eastAsia="Times New Roman" w:hAnsi="Consolas" w:cs="Times New Roman"/>
+          <w:color w:val="D4D4D4"/>
+          <w:sz w:val="21"/>
+          <w:szCs w:val="21"/>
+          <w:lang w:eastAsia="en-IN"/>
+        </w:rPr>
+        <w:t>(</w:t>
+      </w:r>
+      <w:proofErr w:type="gramEnd"/>
+      <w:r>
+        <w:rPr>
+          <w:rFonts w:ascii="Consolas" w:eastAsia="Times New Roman" w:hAnsi="Consolas" w:cs="Times New Roman"/>
+          <w:color w:val="D4D4D4"/>
+          <w:sz w:val="21"/>
+          <w:szCs w:val="21"/>
+          <w:lang w:eastAsia="en-IN"/>
+        </w:rPr>
+        <w:t>) {</w:t>
+      </w:r>
+    </w:p>
+    <w:p>
+      <w:pPr>
+        <w:shd w:val="clear" w:color="auto" w:fill="1E1E1E"/>
+        <w:spacing w:after="0" w:line="285" w:lineRule="atLeast"/>
+        <w:rPr>
+          <w:rFonts w:ascii="Consolas" w:eastAsia="Times New Roman" w:hAnsi="Consolas" w:cs="Times New Roman"/>
+          <w:color w:val="D4D4D4"/>
+          <w:sz w:val="21"/>
+          <w:szCs w:val="21"/>
+          <w:lang w:eastAsia="en-IN"/>
+        </w:rPr>
+      </w:pPr>
+      <w:r>
+        <w:rPr>
+          <w:rFonts w:ascii="Consolas" w:eastAsia="Times New Roman" w:hAnsi="Consolas" w:cs="Times New Roman"/>
+          <w:color w:val="D4D4D4"/>
+          <w:sz w:val="21"/>
+          <w:szCs w:val="21"/>
+          <w:lang w:eastAsia="en-IN"/>
+        </w:rPr>
+        <w:t xml:space="preserve">  </w:t>
+      </w:r>
+      <w:proofErr w:type="gramStart"/>
+      <w:r>
+        <w:rPr>
+          <w:rFonts w:ascii="Consolas" w:eastAsia="Times New Roman" w:hAnsi="Consolas" w:cs="Times New Roman"/>
+          <w:color w:val="9CDCFE"/>
+          <w:sz w:val="21"/>
+          <w:szCs w:val="21"/>
+          <w:lang w:eastAsia="en-IN"/>
+        </w:rPr>
+        <w:t>console</w:t>
+      </w:r>
+      <w:r>
+        <w:rPr>
+          <w:rFonts w:ascii="Consolas" w:eastAsia="Times New Roman" w:hAnsi="Consolas" w:cs="Times New Roman"/>
+          <w:color w:val="D4D4D4"/>
+          <w:sz w:val="21"/>
+          <w:szCs w:val="21"/>
+          <w:lang w:eastAsia="en-IN"/>
+        </w:rPr>
+        <w:t>.</w:t>
+      </w:r>
+      <w:r>
+        <w:rPr>
+          <w:rFonts w:ascii="Consolas" w:eastAsia="Times New Roman" w:hAnsi="Consolas" w:cs="Times New Roman"/>
+          <w:color w:val="DCDCAA"/>
+          <w:sz w:val="21"/>
+          <w:szCs w:val="21"/>
+          <w:lang w:eastAsia="en-IN"/>
+        </w:rPr>
+        <w:t>log</w:t>
+      </w:r>
+      <w:r>
+        <w:rPr>
+          <w:rFonts w:ascii="Consolas" w:eastAsia="Times New Roman" w:hAnsi="Consolas" w:cs="Times New Roman"/>
+          <w:color w:val="D4D4D4"/>
+          <w:sz w:val="21"/>
+          <w:szCs w:val="21"/>
+          <w:lang w:eastAsia="en-IN"/>
+        </w:rPr>
+        <w:t>(</w:t>
+      </w:r>
+      <w:proofErr w:type="gramEnd"/>
+      <w:r>
+        <w:rPr>
+          <w:rFonts w:ascii="Consolas" w:eastAsia="Times New Roman" w:hAnsi="Consolas" w:cs="Times New Roman"/>
+          <w:color w:val="CE9178"/>
+          <w:sz w:val="21"/>
+          <w:szCs w:val="21"/>
+          <w:lang w:eastAsia="en-IN"/>
+        </w:rPr>
+        <w:t>"Proceeded to Payment"</w:t>
+      </w:r>
+      <w:r>
+        <w:rPr>
+          <w:rFonts w:ascii="Consolas" w:eastAsia="Times New Roman" w:hAnsi="Consolas" w:cs="Times New Roman"/>
+          <w:color w:val="D4D4D4"/>
+          <w:sz w:val="21"/>
+          <w:szCs w:val="21"/>
+          <w:lang w:eastAsia="en-IN"/>
+        </w:rPr>
+        <w:t>);</w:t>
+      </w:r>
+    </w:p>
+    <w:p>
+      <w:pPr>
+        <w:shd w:val="clear" w:color="auto" w:fill="1E1E1E"/>
+        <w:spacing w:after="0" w:line="285" w:lineRule="atLeast"/>
+        <w:rPr>
+          <w:rFonts w:ascii="Consolas" w:eastAsia="Times New Roman" w:hAnsi="Consolas" w:cs="Times New Roman"/>
+          <w:color w:val="D4D4D4"/>
+          <w:sz w:val="21"/>
+          <w:szCs w:val="21"/>
+          <w:lang w:eastAsia="en-IN"/>
+        </w:rPr>
+      </w:pPr>
+      <w:r>
+        <w:rPr>
+          <w:rFonts w:ascii="Consolas" w:eastAsia="Times New Roman" w:hAnsi="Consolas" w:cs="Times New Roman"/>
+          <w:color w:val="D4D4D4"/>
+          <w:sz w:val="21"/>
+          <w:szCs w:val="21"/>
+          <w:lang w:eastAsia="en-IN"/>
+        </w:rPr>
+        <w:t>}</w:t>
+      </w:r>
+    </w:p>
+    <w:p>
+      <w:pPr>
+        <w:shd w:val="clear" w:color="auto" w:fill="1E1E1E"/>
+        <w:spacing w:after="0" w:line="285" w:lineRule="atLeast"/>
+        <w:rPr>
+          <w:rFonts w:ascii="Consolas" w:eastAsia="Times New Roman" w:hAnsi="Consolas" w:cs="Times New Roman"/>
+          <w:color w:val="D4D4D4"/>
+          <w:sz w:val="21"/>
+          <w:szCs w:val="21"/>
+          <w:lang w:eastAsia="en-IN"/>
+        </w:rPr>
+      </w:pPr>
+    </w:p>
+    <w:p>
+      <w:pPr>
+        <w:shd w:val="clear" w:color="auto" w:fill="1E1E1E"/>
+        <w:spacing w:after="0" w:line="285" w:lineRule="atLeast"/>
+        <w:rPr>
+          <w:rFonts w:ascii="Consolas" w:eastAsia="Times New Roman" w:hAnsi="Consolas" w:cs="Times New Roman"/>
+          <w:color w:val="D4D4D4"/>
+          <w:sz w:val="21"/>
+          <w:szCs w:val="21"/>
+          <w:lang w:eastAsia="en-IN"/>
+        </w:rPr>
+      </w:pPr>
+      <w:proofErr w:type="spellStart"/>
+      <w:proofErr w:type="gramStart"/>
+      <w:r>
+        <w:rPr>
+          <w:rFonts w:ascii="Consolas" w:eastAsia="Times New Roman" w:hAnsi="Consolas" w:cs="Times New Roman"/>
+          <w:color w:val="DCDCAA"/>
+          <w:sz w:val="21"/>
+          <w:szCs w:val="21"/>
+          <w:lang w:eastAsia="en-IN"/>
+        </w:rPr>
+        <w:t>createOrder</w:t>
+      </w:r>
+      <w:proofErr w:type="spellEnd"/>
+      <w:r>
+        <w:rPr>
+          <w:rFonts w:ascii="Consolas" w:eastAsia="Times New Roman" w:hAnsi="Consolas" w:cs="Times New Roman"/>
+          <w:color w:val="D4D4D4"/>
+          <w:sz w:val="21"/>
+          <w:szCs w:val="21"/>
+          <w:lang w:eastAsia="en-IN"/>
+        </w:rPr>
+        <w:t>(</w:t>
+      </w:r>
+      <w:proofErr w:type="gramEnd"/>
+      <w:r>
+        <w:rPr>
+          <w:rFonts w:ascii="Consolas" w:eastAsia="Times New Roman" w:hAnsi="Consolas" w:cs="Times New Roman"/>
+          <w:color w:val="4FC1FF"/>
+          <w:sz w:val="21"/>
+          <w:szCs w:val="21"/>
+          <w:lang w:eastAsia="en-IN"/>
+        </w:rPr>
+        <w:t>cart</w:t>
+      </w:r>
+      <w:r>
+        <w:rPr>
+          <w:rFonts w:ascii="Consolas" w:eastAsia="Times New Roman" w:hAnsi="Consolas" w:cs="Times New Roman"/>
+          <w:color w:val="D4D4D4"/>
+          <w:sz w:val="21"/>
+          <w:szCs w:val="21"/>
+          <w:lang w:eastAsia="en-IN"/>
+        </w:rPr>
+        <w:t xml:space="preserve">, </w:t>
+      </w:r>
+      <w:proofErr w:type="spellStart"/>
+      <w:r>
+        <w:rPr>
+          <w:rFonts w:ascii="Consolas" w:eastAsia="Times New Roman" w:hAnsi="Consolas" w:cs="Times New Roman"/>
+          <w:color w:val="DCDCAA"/>
+          <w:sz w:val="21"/>
+          <w:szCs w:val="21"/>
+          <w:lang w:eastAsia="en-IN"/>
+        </w:rPr>
+        <w:t>proceedToPayment</w:t>
+      </w:r>
+      <w:proofErr w:type="spellEnd"/>
+      <w:r>
+        <w:rPr>
+          <w:rFonts w:ascii="Consolas" w:eastAsia="Times New Roman" w:hAnsi="Consolas" w:cs="Times New Roman"/>
+          <w:color w:val="D4D4D4"/>
+          <w:sz w:val="21"/>
+          <w:szCs w:val="21"/>
+          <w:lang w:eastAsia="en-IN"/>
+        </w:rPr>
+        <w:t>);</w:t>
+      </w:r>
+    </w:p>
+    <w:p>
+      <w:pPr>
+        <w:shd w:val="clear" w:color="auto" w:fill="1E1E1E"/>
+        <w:spacing w:after="0" w:line="285" w:lineRule="atLeast"/>
+        <w:rPr>
+          <w:rFonts w:ascii="Consolas" w:eastAsia="Times New Roman" w:hAnsi="Consolas" w:cs="Times New Roman"/>
+          <w:color w:val="D4D4D4"/>
+          <w:sz w:val="21"/>
+          <w:szCs w:val="21"/>
+          <w:lang w:eastAsia="en-IN"/>
+        </w:rPr>
+      </w:pPr>
+    </w:p>
+    <w:p>
+      <w:pPr>
+        <w:shd w:val="clear" w:color="auto" w:fill="1E1E1E"/>
+        <w:spacing w:after="0" w:line="285" w:lineRule="atLeast"/>
+        <w:rPr>
+          <w:rFonts w:ascii="Consolas" w:eastAsia="Times New Roman" w:hAnsi="Consolas" w:cs="Times New Roman"/>
+          <w:color w:val="D4D4D4"/>
+          <w:sz w:val="21"/>
+          <w:szCs w:val="21"/>
+          <w:lang w:eastAsia="en-IN"/>
+        </w:rPr>
+      </w:pPr>
+      <w:proofErr w:type="spellStart"/>
+      <w:r>
+        <w:rPr>
+          <w:rFonts w:ascii="Consolas" w:eastAsia="Times New Roman" w:hAnsi="Consolas" w:cs="Times New Roman"/>
+          <w:color w:val="569CD6"/>
+          <w:sz w:val="21"/>
+          <w:szCs w:val="21"/>
+          <w:lang w:eastAsia="en-IN"/>
+        </w:rPr>
+        <w:t>const</w:t>
+      </w:r>
+      <w:proofErr w:type="spellEnd"/>
+      <w:r>
+        <w:rPr>
+          <w:rFonts w:ascii="Consolas" w:eastAsia="Times New Roman" w:hAnsi="Consolas" w:cs="Times New Roman"/>
+          <w:color w:val="D4D4D4"/>
+          <w:sz w:val="21"/>
+          <w:szCs w:val="21"/>
+          <w:lang w:eastAsia="en-IN"/>
+        </w:rPr>
+        <w:t xml:space="preserve"> </w:t>
+      </w:r>
+      <w:r>
+        <w:rPr>
+          <w:rFonts w:ascii="Consolas" w:eastAsia="Times New Roman" w:hAnsi="Consolas" w:cs="Times New Roman"/>
+          <w:color w:val="4FC1FF"/>
+          <w:sz w:val="21"/>
+          <w:szCs w:val="21"/>
+          <w:lang w:eastAsia="en-IN"/>
+        </w:rPr>
+        <w:t>URL1</w:t>
+      </w:r>
+      <w:r>
+        <w:rPr>
+          <w:rFonts w:ascii="Consolas" w:eastAsia="Times New Roman" w:hAnsi="Consolas" w:cs="Times New Roman"/>
+          <w:color w:val="D4D4D4"/>
+          <w:sz w:val="21"/>
+          <w:szCs w:val="21"/>
+          <w:lang w:eastAsia="en-IN"/>
+        </w:rPr>
+        <w:t xml:space="preserve"> = </w:t>
+      </w:r>
+      <w:r>
+        <w:rPr>
+          <w:rFonts w:ascii="Consolas" w:eastAsia="Times New Roman" w:hAnsi="Consolas" w:cs="Times New Roman"/>
+          <w:color w:val="CE9178"/>
+          <w:sz w:val="21"/>
+          <w:szCs w:val="21"/>
+          <w:lang w:eastAsia="en-IN"/>
+        </w:rPr>
+        <w:t>"https://api.github.com/users/</w:t>
+      </w:r>
+      <w:proofErr w:type="spellStart"/>
+      <w:r>
+        <w:rPr>
+          <w:rFonts w:ascii="Consolas" w:eastAsia="Times New Roman" w:hAnsi="Consolas" w:cs="Times New Roman"/>
+          <w:color w:val="CE9178"/>
+          <w:sz w:val="21"/>
+          <w:szCs w:val="21"/>
+          <w:lang w:eastAsia="en-IN"/>
+        </w:rPr>
+        <w:t>mojombo</w:t>
+      </w:r>
+      <w:proofErr w:type="spellEnd"/>
+      <w:proofErr w:type="gramStart"/>
+      <w:r>
+        <w:rPr>
+          <w:rFonts w:ascii="Consolas" w:eastAsia="Times New Roman" w:hAnsi="Consolas" w:cs="Times New Roman"/>
+          <w:color w:val="CE9178"/>
+          <w:sz w:val="21"/>
+          <w:szCs w:val="21"/>
+          <w:lang w:eastAsia="en-IN"/>
+        </w:rPr>
+        <w:t>"</w:t>
+      </w:r>
+      <w:r>
+        <w:rPr>
+          <w:rFonts w:ascii="Consolas" w:eastAsia="Times New Roman" w:hAnsi="Consolas" w:cs="Times New Roman"/>
+          <w:color w:val="D4D4D4"/>
+          <w:sz w:val="21"/>
+          <w:szCs w:val="21"/>
+          <w:lang w:eastAsia="en-IN"/>
+        </w:rPr>
+        <w:t>;</w:t>
+      </w:r>
+      <w:proofErr w:type="gramEnd"/>
+    </w:p>
+    <w:p>
+      <w:pPr>
+        <w:shd w:val="clear" w:color="auto" w:fill="1E1E1E"/>
+        <w:spacing w:after="0" w:line="285" w:lineRule="atLeast"/>
+        <w:rPr>
+          <w:rFonts w:ascii="Consolas" w:eastAsia="Times New Roman" w:hAnsi="Consolas" w:cs="Times New Roman"/>
+          <w:color w:val="D4D4D4"/>
+          <w:sz w:val="21"/>
+          <w:szCs w:val="21"/>
+          <w:lang w:eastAsia="en-IN"/>
+        </w:rPr>
+      </w:pPr>
+      <w:proofErr w:type="gramStart"/>
+      <w:r>
+        <w:rPr>
+          <w:rFonts w:ascii="Consolas" w:eastAsia="Times New Roman" w:hAnsi="Consolas" w:cs="Times New Roman"/>
+          <w:color w:val="DCDCAA"/>
+          <w:sz w:val="21"/>
+          <w:szCs w:val="21"/>
+          <w:lang w:eastAsia="en-IN"/>
+        </w:rPr>
+        <w:t>fetch</w:t>
+      </w:r>
+      <w:r>
+        <w:rPr>
+          <w:rFonts w:ascii="Consolas" w:eastAsia="Times New Roman" w:hAnsi="Consolas" w:cs="Times New Roman"/>
+          <w:color w:val="D4D4D4"/>
+          <w:sz w:val="21"/>
+          <w:szCs w:val="21"/>
+          <w:lang w:eastAsia="en-IN"/>
+        </w:rPr>
+        <w:t>(</w:t>
+      </w:r>
+      <w:proofErr w:type="gramEnd"/>
+      <w:r>
+        <w:rPr>
+          <w:rFonts w:ascii="Consolas" w:eastAsia="Times New Roman" w:hAnsi="Consolas" w:cs="Times New Roman"/>
+          <w:color w:val="4FC1FF"/>
+          <w:sz w:val="21"/>
+          <w:szCs w:val="21"/>
+          <w:lang w:eastAsia="en-IN"/>
+        </w:rPr>
+        <w:t>URL1</w:t>
+      </w:r>
+      <w:r>
+        <w:rPr>
+          <w:rFonts w:ascii="Consolas" w:eastAsia="Times New Roman" w:hAnsi="Consolas" w:cs="Times New Roman"/>
+          <w:color w:val="D4D4D4"/>
+          <w:sz w:val="21"/>
+          <w:szCs w:val="21"/>
+          <w:lang w:eastAsia="en-IN"/>
+        </w:rPr>
+        <w:t>)</w:t>
+      </w:r>
+    </w:p>
+    <w:p>
+      <w:pPr>
+        <w:shd w:val="clear" w:color="auto" w:fill="1E1E1E"/>
+        <w:spacing w:after="0" w:line="285" w:lineRule="atLeast"/>
+        <w:rPr>
+          <w:rFonts w:ascii="Consolas" w:eastAsia="Times New Roman" w:hAnsi="Consolas" w:cs="Times New Roman"/>
+          <w:color w:val="D4D4D4"/>
+          <w:sz w:val="21"/>
+          <w:szCs w:val="21"/>
+          <w:lang w:eastAsia="en-IN"/>
+        </w:rPr>
+      </w:pPr>
+      <w:proofErr w:type="gramStart"/>
+      <w:r>
+        <w:rPr>
+          <w:rFonts w:ascii="Consolas" w:eastAsia="Times New Roman" w:hAnsi="Consolas" w:cs="Times New Roman"/>
+          <w:color w:val="D4D4D4"/>
+          <w:sz w:val="21"/>
+          <w:szCs w:val="21"/>
+          <w:lang w:eastAsia="en-IN"/>
+        </w:rPr>
+        <w:t>.</w:t>
+      </w:r>
+      <w:r>
+        <w:rPr>
+          <w:rFonts w:ascii="Consolas" w:eastAsia="Times New Roman" w:hAnsi="Consolas" w:cs="Times New Roman"/>
+          <w:color w:val="DCDCAA"/>
+          <w:sz w:val="21"/>
+          <w:szCs w:val="21"/>
+          <w:lang w:eastAsia="en-IN"/>
+        </w:rPr>
+        <w:t>then</w:t>
+      </w:r>
+      <w:proofErr w:type="gramEnd"/>
+      <w:r>
+        <w:rPr>
+          <w:rFonts w:ascii="Consolas" w:eastAsia="Times New Roman" w:hAnsi="Consolas" w:cs="Times New Roman"/>
+          <w:color w:val="D4D4D4"/>
+          <w:sz w:val="21"/>
+          <w:szCs w:val="21"/>
+          <w:lang w:eastAsia="en-IN"/>
+        </w:rPr>
+        <w:t>((</w:t>
+      </w:r>
+      <w:r>
+        <w:rPr>
+          <w:rFonts w:ascii="Consolas" w:eastAsia="Times New Roman" w:hAnsi="Consolas" w:cs="Times New Roman"/>
+          <w:color w:val="9CDCFE"/>
+          <w:sz w:val="21"/>
+          <w:szCs w:val="21"/>
+          <w:lang w:eastAsia="en-IN"/>
+        </w:rPr>
+        <w:t>res</w:t>
+      </w:r>
+      <w:r>
+        <w:rPr>
+          <w:rFonts w:ascii="Consolas" w:eastAsia="Times New Roman" w:hAnsi="Consolas" w:cs="Times New Roman"/>
+          <w:color w:val="D4D4D4"/>
+          <w:sz w:val="21"/>
+          <w:szCs w:val="21"/>
+          <w:lang w:eastAsia="en-IN"/>
+        </w:rPr>
+        <w:t xml:space="preserve">) </w:t>
+      </w:r>
+      <w:r>
+        <w:rPr>
+          <w:rFonts w:ascii="Consolas" w:eastAsia="Times New Roman" w:hAnsi="Consolas" w:cs="Times New Roman"/>
+          <w:color w:val="569CD6"/>
+          <w:sz w:val="21"/>
+          <w:szCs w:val="21"/>
+          <w:lang w:eastAsia="en-IN"/>
+        </w:rPr>
+        <w:t>=&gt;</w:t>
+      </w:r>
+      <w:r>
+        <w:rPr>
+          <w:rFonts w:ascii="Consolas" w:eastAsia="Times New Roman" w:hAnsi="Consolas" w:cs="Times New Roman"/>
+          <w:color w:val="D4D4D4"/>
+          <w:sz w:val="21"/>
+          <w:szCs w:val="21"/>
+          <w:lang w:eastAsia="en-IN"/>
+        </w:rPr>
+        <w:t xml:space="preserve"> {</w:t>
+      </w:r>
+    </w:p>
+    <w:p>
+      <w:pPr>
+        <w:shd w:val="clear" w:color="auto" w:fill="1E1E1E"/>
+        <w:spacing w:after="0" w:line="285" w:lineRule="atLeast"/>
+        <w:rPr>
+          <w:rFonts w:ascii="Consolas" w:eastAsia="Times New Roman" w:hAnsi="Consolas" w:cs="Times New Roman"/>
+          <w:color w:val="D4D4D4"/>
+          <w:sz w:val="21"/>
+          <w:szCs w:val="21"/>
+          <w:lang w:eastAsia="en-IN"/>
+        </w:rPr>
+      </w:pPr>
+      <w:r>
+        <w:rPr>
+          <w:rFonts w:ascii="Consolas" w:eastAsia="Times New Roman" w:hAnsi="Consolas" w:cs="Times New Roman"/>
+          <w:color w:val="D4D4D4"/>
+          <w:sz w:val="21"/>
+          <w:szCs w:val="21"/>
+          <w:lang w:eastAsia="en-IN"/>
+        </w:rPr>
+        <w:t xml:space="preserve">  </w:t>
+      </w:r>
+      <w:r>
+        <w:rPr>
+          <w:rFonts w:ascii="Consolas" w:eastAsia="Times New Roman" w:hAnsi="Consolas" w:cs="Times New Roman"/>
+          <w:color w:val="C586C0"/>
+          <w:sz w:val="21"/>
+          <w:szCs w:val="21"/>
+          <w:lang w:eastAsia="en-IN"/>
+        </w:rPr>
+        <w:t>return</w:t>
+      </w:r>
+      <w:r>
+        <w:rPr>
+          <w:rFonts w:ascii="Consolas" w:eastAsia="Times New Roman" w:hAnsi="Consolas" w:cs="Times New Roman"/>
+          <w:color w:val="D4D4D4"/>
+          <w:sz w:val="21"/>
+          <w:szCs w:val="21"/>
+          <w:lang w:eastAsia="en-IN"/>
+        </w:rPr>
+        <w:t xml:space="preserve"> </w:t>
+      </w:r>
+      <w:proofErr w:type="spellStart"/>
+      <w:proofErr w:type="gramStart"/>
+      <w:r>
+        <w:rPr>
+          <w:rFonts w:ascii="Consolas" w:eastAsia="Times New Roman" w:hAnsi="Consolas" w:cs="Times New Roman"/>
+          <w:color w:val="9CDCFE"/>
+          <w:sz w:val="21"/>
+          <w:szCs w:val="21"/>
+          <w:lang w:eastAsia="en-IN"/>
+        </w:rPr>
+        <w:t>res</w:t>
+      </w:r>
+      <w:r>
+        <w:rPr>
+          <w:rFonts w:ascii="Consolas" w:eastAsia="Times New Roman" w:hAnsi="Consolas" w:cs="Times New Roman"/>
+          <w:color w:val="D4D4D4"/>
+          <w:sz w:val="21"/>
+          <w:szCs w:val="21"/>
+          <w:lang w:eastAsia="en-IN"/>
+        </w:rPr>
+        <w:t>?.</w:t>
+      </w:r>
+      <w:proofErr w:type="gramEnd"/>
+      <w:r>
+        <w:rPr>
+          <w:rFonts w:ascii="Consolas" w:eastAsia="Times New Roman" w:hAnsi="Consolas" w:cs="Times New Roman"/>
+          <w:color w:val="DCDCAA"/>
+          <w:sz w:val="21"/>
+          <w:szCs w:val="21"/>
+          <w:lang w:eastAsia="en-IN"/>
+        </w:rPr>
+        <w:t>json</w:t>
+      </w:r>
+      <w:proofErr w:type="spellEnd"/>
+      <w:r>
+        <w:rPr>
+          <w:rFonts w:ascii="Consolas" w:eastAsia="Times New Roman" w:hAnsi="Consolas" w:cs="Times New Roman"/>
+          <w:color w:val="D4D4D4"/>
+          <w:sz w:val="21"/>
+          <w:szCs w:val="21"/>
+          <w:lang w:eastAsia="en-IN"/>
+        </w:rPr>
+        <w:t>();</w:t>
+      </w:r>
+    </w:p>
+    <w:p>
+      <w:pPr>
+        <w:shd w:val="clear" w:color="auto" w:fill="1E1E1E"/>
+        <w:spacing w:after="0" w:line="285" w:lineRule="atLeast"/>
+        <w:rPr>
+          <w:rFonts w:ascii="Consolas" w:eastAsia="Times New Roman" w:hAnsi="Consolas" w:cs="Times New Roman"/>
+          <w:color w:val="D4D4D4"/>
+          <w:sz w:val="21"/>
+          <w:szCs w:val="21"/>
+          <w:lang w:eastAsia="en-IN"/>
+        </w:rPr>
+      </w:pPr>
+      <w:r>
+        <w:rPr>
+          <w:rFonts w:ascii="Consolas" w:eastAsia="Times New Roman" w:hAnsi="Consolas" w:cs="Times New Roman"/>
+          <w:color w:val="D4D4D4"/>
+          <w:sz w:val="21"/>
+          <w:szCs w:val="21"/>
+          <w:lang w:eastAsia="en-IN"/>
+        </w:rPr>
+        <w:t>})</w:t>
+      </w:r>
+    </w:p>
+    <w:p>
+      <w:pPr>
+        <w:shd w:val="clear" w:color="auto" w:fill="1E1E1E"/>
+        <w:spacing w:after="0" w:line="285" w:lineRule="atLeast"/>
+        <w:rPr>
+          <w:rFonts w:ascii="Consolas" w:eastAsia="Times New Roman" w:hAnsi="Consolas" w:cs="Times New Roman"/>
+          <w:color w:val="D4D4D4"/>
+          <w:sz w:val="21"/>
+          <w:szCs w:val="21"/>
+          <w:lang w:eastAsia="en-IN"/>
+        </w:rPr>
+      </w:pPr>
+      <w:proofErr w:type="gramStart"/>
+      <w:r>
+        <w:rPr>
+          <w:rFonts w:ascii="Consolas" w:eastAsia="Times New Roman" w:hAnsi="Consolas" w:cs="Times New Roman"/>
+          <w:color w:val="D4D4D4"/>
+          <w:sz w:val="21"/>
+          <w:szCs w:val="21"/>
+          <w:lang w:eastAsia="en-IN"/>
+        </w:rPr>
+        <w:t>.</w:t>
+      </w:r>
+      <w:r>
+        <w:rPr>
+          <w:rFonts w:ascii="Consolas" w:eastAsia="Times New Roman" w:hAnsi="Consolas" w:cs="Times New Roman"/>
+          <w:color w:val="DCDCAA"/>
+          <w:sz w:val="21"/>
+          <w:szCs w:val="21"/>
+          <w:lang w:eastAsia="en-IN"/>
+        </w:rPr>
+        <w:t>then</w:t>
+      </w:r>
+      <w:proofErr w:type="gramEnd"/>
+      <w:r>
+        <w:rPr>
+          <w:rFonts w:ascii="Consolas" w:eastAsia="Times New Roman" w:hAnsi="Consolas" w:cs="Times New Roman"/>
+          <w:color w:val="D4D4D4"/>
+          <w:sz w:val="21"/>
+          <w:szCs w:val="21"/>
+          <w:lang w:eastAsia="en-IN"/>
+        </w:rPr>
+        <w:t>((</w:t>
+      </w:r>
+      <w:r>
+        <w:rPr>
+          <w:rFonts w:ascii="Consolas" w:eastAsia="Times New Roman" w:hAnsi="Consolas" w:cs="Times New Roman"/>
+          <w:color w:val="9CDCFE"/>
+          <w:sz w:val="21"/>
+          <w:szCs w:val="21"/>
+          <w:lang w:eastAsia="en-IN"/>
+        </w:rPr>
+        <w:t>data</w:t>
+      </w:r>
+      <w:r>
+        <w:rPr>
+          <w:rFonts w:ascii="Consolas" w:eastAsia="Times New Roman" w:hAnsi="Consolas" w:cs="Times New Roman"/>
+          <w:color w:val="D4D4D4"/>
+          <w:sz w:val="21"/>
+          <w:szCs w:val="21"/>
+          <w:lang w:eastAsia="en-IN"/>
+        </w:rPr>
+        <w:t xml:space="preserve">) </w:t>
+      </w:r>
+      <w:r>
+        <w:rPr>
+          <w:rFonts w:ascii="Consolas" w:eastAsia="Times New Roman" w:hAnsi="Consolas" w:cs="Times New Roman"/>
+          <w:color w:val="569CD6"/>
+          <w:sz w:val="21"/>
+          <w:szCs w:val="21"/>
+          <w:lang w:eastAsia="en-IN"/>
+        </w:rPr>
+        <w:t>=&gt;</w:t>
+      </w:r>
+      <w:r>
+        <w:rPr>
+          <w:rFonts w:ascii="Consolas" w:eastAsia="Times New Roman" w:hAnsi="Consolas" w:cs="Times New Roman"/>
+          <w:color w:val="D4D4D4"/>
+          <w:sz w:val="21"/>
+          <w:szCs w:val="21"/>
+          <w:lang w:eastAsia="en-IN"/>
+        </w:rPr>
+        <w:t xml:space="preserve"> {</w:t>
+      </w:r>
+    </w:p>
+    <w:p>
+      <w:pPr>
+        <w:shd w:val="clear" w:color="auto" w:fill="1E1E1E"/>
+        <w:spacing w:after="0" w:line="285" w:lineRule="atLeast"/>
+        <w:rPr>
+          <w:rFonts w:ascii="Consolas" w:eastAsia="Times New Roman" w:hAnsi="Consolas" w:cs="Times New Roman"/>
+          <w:color w:val="D4D4D4"/>
+          <w:sz w:val="21"/>
+          <w:szCs w:val="21"/>
+          <w:lang w:eastAsia="en-IN"/>
+        </w:rPr>
+      </w:pPr>
+      <w:r>
+        <w:rPr>
+          <w:rFonts w:ascii="Consolas" w:eastAsia="Times New Roman" w:hAnsi="Consolas" w:cs="Times New Roman"/>
+          <w:color w:val="D4D4D4"/>
+          <w:sz w:val="21"/>
+          <w:szCs w:val="21"/>
+          <w:lang w:eastAsia="en-IN"/>
+        </w:rPr>
+        <w:t xml:space="preserve">  </w:t>
+      </w:r>
+      <w:proofErr w:type="gramStart"/>
+      <w:r>
+        <w:rPr>
+          <w:rFonts w:ascii="Consolas" w:eastAsia="Times New Roman" w:hAnsi="Consolas" w:cs="Times New Roman"/>
+          <w:color w:val="9CDCFE"/>
+          <w:sz w:val="21"/>
+          <w:szCs w:val="21"/>
+          <w:lang w:eastAsia="en-IN"/>
+        </w:rPr>
+        <w:t>console</w:t>
+      </w:r>
+      <w:r>
+        <w:rPr>
+          <w:rFonts w:ascii="Consolas" w:eastAsia="Times New Roman" w:hAnsi="Consolas" w:cs="Times New Roman"/>
+          <w:color w:val="D4D4D4"/>
+          <w:sz w:val="21"/>
+          <w:szCs w:val="21"/>
+          <w:lang w:eastAsia="en-IN"/>
+        </w:rPr>
+        <w:t>.</w:t>
+      </w:r>
+      <w:r>
+        <w:rPr>
+          <w:rFonts w:ascii="Consolas" w:eastAsia="Times New Roman" w:hAnsi="Consolas" w:cs="Times New Roman"/>
+          <w:color w:val="DCDCAA"/>
+          <w:sz w:val="21"/>
+          <w:szCs w:val="21"/>
+          <w:lang w:eastAsia="en-IN"/>
+        </w:rPr>
+        <w:t>log</w:t>
+      </w:r>
+      <w:r>
+        <w:rPr>
+          <w:rFonts w:ascii="Consolas" w:eastAsia="Times New Roman" w:hAnsi="Consolas" w:cs="Times New Roman"/>
+          <w:color w:val="D4D4D4"/>
+          <w:sz w:val="21"/>
+          <w:szCs w:val="21"/>
+          <w:lang w:eastAsia="en-IN"/>
+        </w:rPr>
+        <w:t>(</w:t>
+      </w:r>
+      <w:proofErr w:type="gramEnd"/>
+      <w:r>
+        <w:rPr>
+          <w:rFonts w:ascii="Consolas" w:eastAsia="Times New Roman" w:hAnsi="Consolas" w:cs="Times New Roman"/>
+          <w:color w:val="9CDCFE"/>
+          <w:sz w:val="21"/>
+          <w:szCs w:val="21"/>
+          <w:lang w:eastAsia="en-IN"/>
+        </w:rPr>
+        <w:t>data</w:t>
+      </w:r>
+      <w:r>
+        <w:rPr>
+          <w:rFonts w:ascii="Consolas" w:eastAsia="Times New Roman" w:hAnsi="Consolas" w:cs="Times New Roman"/>
+          <w:color w:val="D4D4D4"/>
+          <w:sz w:val="21"/>
+          <w:szCs w:val="21"/>
+          <w:lang w:eastAsia="en-IN"/>
+        </w:rPr>
+        <w:t xml:space="preserve">, </w:t>
+      </w:r>
+      <w:r>
+        <w:rPr>
+          <w:rFonts w:ascii="Consolas" w:eastAsia="Times New Roman" w:hAnsi="Consolas" w:cs="Times New Roman"/>
+          <w:color w:val="CE9178"/>
+          <w:sz w:val="21"/>
+          <w:szCs w:val="21"/>
+          <w:lang w:eastAsia="en-IN"/>
+        </w:rPr>
+        <w:t>"data"</w:t>
+      </w:r>
+      <w:r>
+        <w:rPr>
+          <w:rFonts w:ascii="Consolas" w:eastAsia="Times New Roman" w:hAnsi="Consolas" w:cs="Times New Roman"/>
+          <w:color w:val="D4D4D4"/>
+          <w:sz w:val="21"/>
+          <w:szCs w:val="21"/>
+          <w:lang w:eastAsia="en-IN"/>
+        </w:rPr>
+        <w:t>);</w:t>
+      </w:r>
+    </w:p>
+    <w:p>
+      <w:pPr>
+        <w:shd w:val="clear" w:color="auto" w:fill="1E1E1E"/>
+        <w:spacing w:after="0" w:line="285" w:lineRule="atLeast"/>
+        <w:rPr>
+          <w:rFonts w:ascii="Consolas" w:eastAsia="Times New Roman" w:hAnsi="Consolas" w:cs="Times New Roman"/>
+          <w:color w:val="D4D4D4"/>
+          <w:sz w:val="21"/>
+          <w:szCs w:val="21"/>
+          <w:lang w:eastAsia="en-IN"/>
+        </w:rPr>
+      </w:pPr>
+      <w:r>
+        <w:rPr>
+          <w:rFonts w:ascii="Consolas" w:eastAsia="Times New Roman" w:hAnsi="Consolas" w:cs="Times New Roman"/>
+          <w:color w:val="D4D4D4"/>
+          <w:sz w:val="21"/>
+          <w:szCs w:val="21"/>
+          <w:lang w:eastAsia="en-IN"/>
+        </w:rPr>
+        <w:t>});</w:t>
+      </w:r>
+    </w:p>
+    <w:p>
+      <w:pPr>
+        <w:shd w:val="clear" w:color="auto" w:fill="1E1E1E"/>
+        <w:spacing w:after="0" w:line="285" w:lineRule="atLeast"/>
+        <w:rPr>
+          <w:rFonts w:ascii="Consolas" w:eastAsia="Times New Roman" w:hAnsi="Consolas" w:cs="Times New Roman"/>
+          <w:color w:val="D4D4D4"/>
+          <w:sz w:val="21"/>
+          <w:szCs w:val="21"/>
+          <w:lang w:eastAsia="en-IN"/>
+        </w:rPr>
+      </w:pPr>
+    </w:p>
+    <w:p>
+      <w:pPr>
+        <w:shd w:val="clear" w:color="auto" w:fill="1E1E1E"/>
+        <w:spacing w:after="0" w:line="285" w:lineRule="atLeast"/>
+        <w:rPr>
+          <w:rFonts w:ascii="Consolas" w:eastAsia="Times New Roman" w:hAnsi="Consolas" w:cs="Times New Roman"/>
+          <w:color w:val="D4D4D4"/>
+          <w:sz w:val="21"/>
+          <w:szCs w:val="21"/>
+          <w:lang w:eastAsia="en-IN"/>
+        </w:rPr>
+      </w:pPr>
+      <w:r>
+        <w:rPr>
+          <w:rFonts w:ascii="Consolas" w:eastAsia="Times New Roman" w:hAnsi="Consolas" w:cs="Times New Roman"/>
+          <w:color w:val="569CD6"/>
+          <w:sz w:val="21"/>
+          <w:szCs w:val="21"/>
+          <w:lang w:eastAsia="en-IN"/>
+        </w:rPr>
+        <w:t>let</w:t>
+      </w:r>
+      <w:r>
+        <w:rPr>
+          <w:rFonts w:ascii="Consolas" w:eastAsia="Times New Roman" w:hAnsi="Consolas" w:cs="Times New Roman"/>
+          <w:color w:val="D4D4D4"/>
+          <w:sz w:val="21"/>
+          <w:szCs w:val="21"/>
+          <w:lang w:eastAsia="en-IN"/>
+        </w:rPr>
+        <w:t xml:space="preserve"> </w:t>
+      </w:r>
+      <w:r>
+        <w:rPr>
+          <w:rFonts w:ascii="Consolas" w:eastAsia="Times New Roman" w:hAnsi="Consolas" w:cs="Times New Roman"/>
+          <w:color w:val="9CDCFE"/>
+          <w:sz w:val="21"/>
+          <w:szCs w:val="21"/>
+          <w:lang w:eastAsia="en-IN"/>
+        </w:rPr>
+        <w:t>promise</w:t>
+      </w:r>
+      <w:r>
+        <w:rPr>
+          <w:rFonts w:ascii="Consolas" w:eastAsia="Times New Roman" w:hAnsi="Consolas" w:cs="Times New Roman"/>
+          <w:color w:val="D4D4D4"/>
+          <w:sz w:val="21"/>
+          <w:szCs w:val="21"/>
+          <w:lang w:eastAsia="en-IN"/>
+        </w:rPr>
+        <w:t xml:space="preserve"> = </w:t>
+      </w:r>
+      <w:r>
+        <w:rPr>
+          <w:rFonts w:ascii="Consolas" w:eastAsia="Times New Roman" w:hAnsi="Consolas" w:cs="Times New Roman"/>
+          <w:color w:val="569CD6"/>
+          <w:sz w:val="21"/>
+          <w:szCs w:val="21"/>
+          <w:lang w:eastAsia="en-IN"/>
+        </w:rPr>
+        <w:t>new</w:t>
+      </w:r>
+      <w:r>
+        <w:rPr>
+          <w:rFonts w:ascii="Consolas" w:eastAsia="Times New Roman" w:hAnsi="Consolas" w:cs="Times New Roman"/>
+          <w:color w:val="D4D4D4"/>
+          <w:sz w:val="21"/>
+          <w:szCs w:val="21"/>
+          <w:lang w:eastAsia="en-IN"/>
+        </w:rPr>
+        <w:t xml:space="preserve"> </w:t>
+      </w:r>
+      <w:proofErr w:type="gramStart"/>
+      <w:r>
+        <w:rPr>
+          <w:rFonts w:ascii="Consolas" w:eastAsia="Times New Roman" w:hAnsi="Consolas" w:cs="Times New Roman"/>
+          <w:color w:val="4EC9B0"/>
+          <w:sz w:val="21"/>
+          <w:szCs w:val="21"/>
+          <w:lang w:eastAsia="en-IN"/>
+        </w:rPr>
+        <w:t>Promise</w:t>
+      </w:r>
+      <w:r>
+        <w:rPr>
+          <w:rFonts w:ascii="Consolas" w:eastAsia="Times New Roman" w:hAnsi="Consolas" w:cs="Times New Roman"/>
+          <w:color w:val="D4D4D4"/>
+          <w:sz w:val="21"/>
+          <w:szCs w:val="21"/>
+          <w:lang w:eastAsia="en-IN"/>
+        </w:rPr>
+        <w:t>(</w:t>
+      </w:r>
+      <w:proofErr w:type="gramEnd"/>
+      <w:r>
+        <w:rPr>
+          <w:rFonts w:ascii="Consolas" w:eastAsia="Times New Roman" w:hAnsi="Consolas" w:cs="Times New Roman"/>
+          <w:color w:val="D4D4D4"/>
+          <w:sz w:val="21"/>
+          <w:szCs w:val="21"/>
+          <w:lang w:eastAsia="en-IN"/>
+        </w:rPr>
+        <w:t>(</w:t>
+      </w:r>
+      <w:r>
+        <w:rPr>
+          <w:rFonts w:ascii="Consolas" w:eastAsia="Times New Roman" w:hAnsi="Consolas" w:cs="Times New Roman"/>
+          <w:color w:val="DCDCAA"/>
+          <w:sz w:val="21"/>
+          <w:szCs w:val="21"/>
+          <w:lang w:eastAsia="en-IN"/>
+        </w:rPr>
+        <w:t>resolve</w:t>
+      </w:r>
+      <w:r>
+        <w:rPr>
+          <w:rFonts w:ascii="Consolas" w:eastAsia="Times New Roman" w:hAnsi="Consolas" w:cs="Times New Roman"/>
+          <w:color w:val="D4D4D4"/>
+          <w:sz w:val="21"/>
+          <w:szCs w:val="21"/>
+          <w:lang w:eastAsia="en-IN"/>
+        </w:rPr>
+        <w:t xml:space="preserve">, </w:t>
+      </w:r>
+      <w:r>
+        <w:rPr>
+          <w:rFonts w:ascii="Consolas" w:eastAsia="Times New Roman" w:hAnsi="Consolas" w:cs="Times New Roman"/>
+          <w:color w:val="DCDCAA"/>
+          <w:sz w:val="21"/>
+          <w:szCs w:val="21"/>
+          <w:lang w:eastAsia="en-IN"/>
+        </w:rPr>
+        <w:t>reject</w:t>
+      </w:r>
+      <w:r>
+        <w:rPr>
+          <w:rFonts w:ascii="Consolas" w:eastAsia="Times New Roman" w:hAnsi="Consolas" w:cs="Times New Roman"/>
+          <w:color w:val="D4D4D4"/>
+          <w:sz w:val="21"/>
+          <w:szCs w:val="21"/>
+          <w:lang w:eastAsia="en-IN"/>
+        </w:rPr>
+        <w:t xml:space="preserve">) </w:t>
+      </w:r>
+      <w:r>
+        <w:rPr>
+          <w:rFonts w:ascii="Consolas" w:eastAsia="Times New Roman" w:hAnsi="Consolas" w:cs="Times New Roman"/>
+          <w:color w:val="569CD6"/>
+          <w:sz w:val="21"/>
+          <w:szCs w:val="21"/>
+          <w:lang w:eastAsia="en-IN"/>
+        </w:rPr>
+        <w:t>=&gt;</w:t>
+      </w:r>
+      <w:r>
+        <w:rPr>
+          <w:rFonts w:ascii="Consolas" w:eastAsia="Times New Roman" w:hAnsi="Consolas" w:cs="Times New Roman"/>
+          <w:color w:val="D4D4D4"/>
+          <w:sz w:val="21"/>
+          <w:szCs w:val="21"/>
+          <w:lang w:eastAsia="en-IN"/>
+        </w:rPr>
+        <w:t xml:space="preserve"> {</w:t>
+      </w:r>
+    </w:p>
+    <w:p>
+      <w:pPr>
+        <w:shd w:val="clear" w:color="auto" w:fill="1E1E1E"/>
+        <w:spacing w:after="0" w:line="285" w:lineRule="atLeast"/>
+        <w:rPr>
+          <w:rFonts w:ascii="Consolas" w:eastAsia="Times New Roman" w:hAnsi="Consolas" w:cs="Times New Roman"/>
+          <w:color w:val="D4D4D4"/>
+          <w:sz w:val="21"/>
+          <w:szCs w:val="21"/>
+          <w:lang w:eastAsia="en-IN"/>
+        </w:rPr>
+      </w:pPr>
+      <w:r>
+        <w:rPr>
+          <w:rFonts w:ascii="Consolas" w:eastAsia="Times New Roman" w:hAnsi="Consolas" w:cs="Times New Roman"/>
+          <w:color w:val="D4D4D4"/>
+          <w:sz w:val="21"/>
+          <w:szCs w:val="21"/>
+          <w:lang w:eastAsia="en-IN"/>
+        </w:rPr>
+        <w:t xml:space="preserve">  </w:t>
+      </w:r>
+      <w:proofErr w:type="gramStart"/>
+      <w:r>
+        <w:rPr>
+          <w:rFonts w:ascii="Consolas" w:eastAsia="Times New Roman" w:hAnsi="Consolas" w:cs="Times New Roman"/>
+          <w:color w:val="DCDCAA"/>
+          <w:sz w:val="21"/>
+          <w:szCs w:val="21"/>
+          <w:lang w:eastAsia="en-IN"/>
+        </w:rPr>
+        <w:t>reject</w:t>
+      </w:r>
+      <w:r>
+        <w:rPr>
+          <w:rFonts w:ascii="Consolas" w:eastAsia="Times New Roman" w:hAnsi="Consolas" w:cs="Times New Roman"/>
+          <w:color w:val="D4D4D4"/>
+          <w:sz w:val="21"/>
+          <w:szCs w:val="21"/>
+          <w:lang w:eastAsia="en-IN"/>
+        </w:rPr>
+        <w:t>(</w:t>
+      </w:r>
+      <w:proofErr w:type="gramEnd"/>
+      <w:r>
+        <w:rPr>
+          <w:rFonts w:ascii="Consolas" w:eastAsia="Times New Roman" w:hAnsi="Consolas" w:cs="Times New Roman"/>
+          <w:color w:val="CE9178"/>
+          <w:sz w:val="21"/>
+          <w:szCs w:val="21"/>
+          <w:lang w:eastAsia="en-IN"/>
+        </w:rPr>
+        <w:t>"Hello JavaScript Failed!"</w:t>
+      </w:r>
+      <w:r>
+        <w:rPr>
+          <w:rFonts w:ascii="Consolas" w:eastAsia="Times New Roman" w:hAnsi="Consolas" w:cs="Times New Roman"/>
+          <w:color w:val="D4D4D4"/>
+          <w:sz w:val="21"/>
+          <w:szCs w:val="21"/>
+          <w:lang w:eastAsia="en-IN"/>
+        </w:rPr>
+        <w:t>);</w:t>
+      </w:r>
+    </w:p>
+    <w:p>
+      <w:pPr>
+        <w:shd w:val="clear" w:color="auto" w:fill="1E1E1E"/>
+        <w:spacing w:after="0" w:line="285" w:lineRule="atLeast"/>
+        <w:rPr>
+          <w:rFonts w:ascii="Consolas" w:eastAsia="Times New Roman" w:hAnsi="Consolas" w:cs="Times New Roman"/>
+          <w:color w:val="D4D4D4"/>
+          <w:sz w:val="21"/>
+          <w:szCs w:val="21"/>
+          <w:lang w:eastAsia="en-IN"/>
+        </w:rPr>
+      </w:pPr>
+      <w:r>
+        <w:rPr>
+          <w:rFonts w:ascii="Consolas" w:eastAsia="Times New Roman" w:hAnsi="Consolas" w:cs="Times New Roman"/>
+          <w:color w:val="D4D4D4"/>
+          <w:sz w:val="21"/>
+          <w:szCs w:val="21"/>
+          <w:lang w:eastAsia="en-IN"/>
+        </w:rPr>
+        <w:t>  });</w:t>
+      </w:r>
+    </w:p>
+    <w:p>
+      <w:pPr>
+        <w:shd w:val="clear" w:color="auto" w:fill="1E1E1E"/>
+        <w:spacing w:after="0" w:line="285" w:lineRule="atLeast"/>
+        <w:rPr>
+          <w:rFonts w:ascii="Consolas" w:eastAsia="Times New Roman" w:hAnsi="Consolas" w:cs="Times New Roman"/>
+          <w:color w:val="D4D4D4"/>
+          <w:sz w:val="21"/>
+          <w:szCs w:val="21"/>
+          <w:lang w:eastAsia="en-IN"/>
+        </w:rPr>
+      </w:pPr>
+      <w:r>
+        <w:rPr>
+          <w:rFonts w:ascii="Consolas" w:eastAsia="Times New Roman" w:hAnsi="Consolas" w:cs="Times New Roman"/>
+          <w:color w:val="D4D4D4"/>
+          <w:sz w:val="21"/>
+          <w:szCs w:val="21"/>
+          <w:lang w:eastAsia="en-IN"/>
+        </w:rPr>
+        <w:t xml:space="preserve">  </w:t>
+      </w:r>
+    </w:p>
+    <w:p>
+      <w:pPr>
+        <w:shd w:val="clear" w:color="auto" w:fill="1E1E1E"/>
+        <w:spacing w:after="0" w:line="285" w:lineRule="atLeast"/>
+        <w:rPr>
+          <w:rFonts w:ascii="Consolas" w:eastAsia="Times New Roman" w:hAnsi="Consolas" w:cs="Times New Roman"/>
+          <w:color w:val="D4D4D4"/>
+          <w:sz w:val="21"/>
+          <w:szCs w:val="21"/>
+          <w:lang w:eastAsia="en-IN"/>
+        </w:rPr>
+      </w:pPr>
+      <w:r>
+        <w:rPr>
+          <w:rFonts w:ascii="Consolas" w:eastAsia="Times New Roman" w:hAnsi="Consolas" w:cs="Times New Roman"/>
+          <w:color w:val="D4D4D4"/>
+          <w:sz w:val="21"/>
+          <w:szCs w:val="21"/>
+          <w:lang w:eastAsia="en-IN"/>
+        </w:rPr>
+        <w:t xml:space="preserve">  </w:t>
+      </w:r>
+      <w:proofErr w:type="spellStart"/>
+      <w:proofErr w:type="gramStart"/>
+      <w:r>
+        <w:rPr>
+          <w:rFonts w:ascii="Consolas" w:eastAsia="Times New Roman" w:hAnsi="Consolas" w:cs="Times New Roman"/>
+          <w:color w:val="9CDCFE"/>
+          <w:sz w:val="21"/>
+          <w:szCs w:val="21"/>
+          <w:lang w:eastAsia="en-IN"/>
+        </w:rPr>
+        <w:t>promise</w:t>
+      </w:r>
+      <w:r>
+        <w:rPr>
+          <w:rFonts w:ascii="Consolas" w:eastAsia="Times New Roman" w:hAnsi="Consolas" w:cs="Times New Roman"/>
+          <w:color w:val="D4D4D4"/>
+          <w:sz w:val="21"/>
+          <w:szCs w:val="21"/>
+          <w:lang w:eastAsia="en-IN"/>
+        </w:rPr>
+        <w:t>.</w:t>
+      </w:r>
+      <w:r>
+        <w:rPr>
+          <w:rFonts w:ascii="Consolas" w:eastAsia="Times New Roman" w:hAnsi="Consolas" w:cs="Times New Roman"/>
+          <w:color w:val="DCDCAA"/>
+          <w:sz w:val="21"/>
+          <w:szCs w:val="21"/>
+          <w:lang w:eastAsia="en-IN"/>
+        </w:rPr>
+        <w:t>then</w:t>
+      </w:r>
+      <w:proofErr w:type="spellEnd"/>
+      <w:proofErr w:type="gramEnd"/>
+      <w:r>
+        <w:rPr>
+          <w:rFonts w:ascii="Consolas" w:eastAsia="Times New Roman" w:hAnsi="Consolas" w:cs="Times New Roman"/>
+          <w:color w:val="D4D4D4"/>
+          <w:sz w:val="21"/>
+          <w:szCs w:val="21"/>
+          <w:lang w:eastAsia="en-IN"/>
+        </w:rPr>
+        <w:t>((</w:t>
+      </w:r>
+      <w:r>
+        <w:rPr>
+          <w:rFonts w:ascii="Consolas" w:eastAsia="Times New Roman" w:hAnsi="Consolas" w:cs="Times New Roman"/>
+          <w:color w:val="9CDCFE"/>
+          <w:sz w:val="21"/>
+          <w:szCs w:val="21"/>
+          <w:lang w:eastAsia="en-IN"/>
+        </w:rPr>
+        <w:t>result</w:t>
+      </w:r>
+      <w:r>
+        <w:rPr>
+          <w:rFonts w:ascii="Consolas" w:eastAsia="Times New Roman" w:hAnsi="Consolas" w:cs="Times New Roman"/>
+          <w:color w:val="D4D4D4"/>
+          <w:sz w:val="21"/>
+          <w:szCs w:val="21"/>
+          <w:lang w:eastAsia="en-IN"/>
+        </w:rPr>
+        <w:t xml:space="preserve">) </w:t>
+      </w:r>
+      <w:r>
+        <w:rPr>
+          <w:rFonts w:ascii="Consolas" w:eastAsia="Times New Roman" w:hAnsi="Consolas" w:cs="Times New Roman"/>
+          <w:color w:val="569CD6"/>
+          <w:sz w:val="21"/>
+          <w:szCs w:val="21"/>
+          <w:lang w:eastAsia="en-IN"/>
+        </w:rPr>
+        <w:t>=&gt;</w:t>
+      </w:r>
+      <w:r>
+        <w:rPr>
+          <w:rFonts w:ascii="Consolas" w:eastAsia="Times New Roman" w:hAnsi="Consolas" w:cs="Times New Roman"/>
+          <w:color w:val="D4D4D4"/>
+          <w:sz w:val="21"/>
+          <w:szCs w:val="21"/>
+          <w:lang w:eastAsia="en-IN"/>
+        </w:rPr>
+        <w:t xml:space="preserve"> </w:t>
+      </w:r>
+      <w:r>
+        <w:rPr>
+          <w:rFonts w:ascii="Consolas" w:eastAsia="Times New Roman" w:hAnsi="Consolas" w:cs="Times New Roman"/>
+          <w:color w:val="9CDCFE"/>
+          <w:sz w:val="21"/>
+          <w:szCs w:val="21"/>
+          <w:lang w:eastAsia="en-IN"/>
+        </w:rPr>
+        <w:t>console</w:t>
+      </w:r>
+      <w:r>
+        <w:rPr>
+          <w:rFonts w:ascii="Consolas" w:eastAsia="Times New Roman" w:hAnsi="Consolas" w:cs="Times New Roman"/>
+          <w:color w:val="D4D4D4"/>
+          <w:sz w:val="21"/>
+          <w:szCs w:val="21"/>
+          <w:lang w:eastAsia="en-IN"/>
+        </w:rPr>
+        <w:t>.</w:t>
+      </w:r>
+      <w:r>
+        <w:rPr>
+          <w:rFonts w:ascii="Consolas" w:eastAsia="Times New Roman" w:hAnsi="Consolas" w:cs="Times New Roman"/>
+          <w:color w:val="DCDCAA"/>
+          <w:sz w:val="21"/>
+          <w:szCs w:val="21"/>
+          <w:lang w:eastAsia="en-IN"/>
+        </w:rPr>
+        <w:t>log</w:t>
+      </w:r>
+      <w:r>
+        <w:rPr>
+          <w:rFonts w:ascii="Consolas" w:eastAsia="Times New Roman" w:hAnsi="Consolas" w:cs="Times New Roman"/>
+          <w:color w:val="D4D4D4"/>
+          <w:sz w:val="21"/>
+          <w:szCs w:val="21"/>
+          <w:lang w:eastAsia="en-IN"/>
+        </w:rPr>
+        <w:t>(</w:t>
+      </w:r>
+      <w:r>
+        <w:rPr>
+          <w:rFonts w:ascii="Consolas" w:eastAsia="Times New Roman" w:hAnsi="Consolas" w:cs="Times New Roman"/>
+          <w:color w:val="9CDCFE"/>
+          <w:sz w:val="21"/>
+          <w:szCs w:val="21"/>
+          <w:lang w:eastAsia="en-IN"/>
+        </w:rPr>
+        <w:t>result</w:t>
+      </w:r>
+      <w:r>
+        <w:rPr>
+          <w:rFonts w:ascii="Consolas" w:eastAsia="Times New Roman" w:hAnsi="Consolas" w:cs="Times New Roman"/>
+          <w:color w:val="D4D4D4"/>
+          <w:sz w:val="21"/>
+          <w:szCs w:val="21"/>
+          <w:lang w:eastAsia="en-IN"/>
+        </w:rPr>
+        <w:t>)).</w:t>
+      </w:r>
+      <w:r>
+        <w:rPr>
+          <w:rFonts w:ascii="Consolas" w:eastAsia="Times New Roman" w:hAnsi="Consolas" w:cs="Times New Roman"/>
+          <w:color w:val="DCDCAA"/>
+          <w:sz w:val="21"/>
+          <w:szCs w:val="21"/>
+          <w:lang w:eastAsia="en-IN"/>
+        </w:rPr>
+        <w:t>catch</w:t>
+      </w:r>
+      <w:r>
+        <w:rPr>
+          <w:rFonts w:ascii="Consolas" w:eastAsia="Times New Roman" w:hAnsi="Consolas" w:cs="Times New Roman"/>
+          <w:color w:val="D4D4D4"/>
+          <w:sz w:val="21"/>
+          <w:szCs w:val="21"/>
+          <w:lang w:eastAsia="en-IN"/>
+        </w:rPr>
+        <w:t>(</w:t>
+      </w:r>
+    </w:p>
+    <w:p>
+      <w:pPr>
+        <w:shd w:val="clear" w:color="auto" w:fill="1E1E1E"/>
+        <w:spacing w:after="0" w:line="285" w:lineRule="atLeast"/>
+        <w:rPr>
+          <w:rFonts w:ascii="Consolas" w:eastAsia="Times New Roman" w:hAnsi="Consolas" w:cs="Times New Roman"/>
+          <w:color w:val="D4D4D4"/>
+          <w:sz w:val="21"/>
+          <w:szCs w:val="21"/>
+          <w:lang w:eastAsia="en-IN"/>
+        </w:rPr>
+      </w:pPr>
+      <w:r>
+        <w:rPr>
+          <w:rFonts w:ascii="Consolas" w:eastAsia="Times New Roman" w:hAnsi="Consolas" w:cs="Times New Roman"/>
+          <w:color w:val="D4D4D4"/>
+          <w:sz w:val="21"/>
+          <w:szCs w:val="21"/>
+          <w:lang w:eastAsia="en-IN"/>
+        </w:rPr>
+        <w:t xml:space="preserve">    </w:t>
+      </w:r>
+      <w:r>
+        <w:rPr>
+          <w:rFonts w:ascii="Consolas" w:eastAsia="Times New Roman" w:hAnsi="Consolas" w:cs="Times New Roman"/>
+          <w:color w:val="9CDCFE"/>
+          <w:sz w:val="21"/>
+          <w:szCs w:val="21"/>
+          <w:lang w:eastAsia="en-IN"/>
+        </w:rPr>
+        <w:t>res</w:t>
+      </w:r>
+      <w:r>
+        <w:rPr>
+          <w:rFonts w:ascii="Consolas" w:eastAsia="Times New Roman" w:hAnsi="Consolas" w:cs="Times New Roman"/>
+          <w:color w:val="569CD6"/>
+          <w:sz w:val="21"/>
+          <w:szCs w:val="21"/>
+          <w:lang w:eastAsia="en-IN"/>
+        </w:rPr>
+        <w:t>=</w:t>
+      </w:r>
+      <w:proofErr w:type="gramStart"/>
+      <w:r>
+        <w:rPr>
+          <w:rFonts w:ascii="Consolas" w:eastAsia="Times New Roman" w:hAnsi="Consolas" w:cs="Times New Roman"/>
+          <w:color w:val="569CD6"/>
+          <w:sz w:val="21"/>
+          <w:szCs w:val="21"/>
+          <w:lang w:eastAsia="en-IN"/>
+        </w:rPr>
+        <w:t>&gt;</w:t>
+      </w:r>
+      <w:r>
+        <w:rPr>
+          <w:rFonts w:ascii="Consolas" w:eastAsia="Times New Roman" w:hAnsi="Consolas" w:cs="Times New Roman"/>
+          <w:color w:val="D4D4D4"/>
+          <w:sz w:val="21"/>
+          <w:szCs w:val="21"/>
+          <w:lang w:eastAsia="en-IN"/>
+        </w:rPr>
+        <w:t>{</w:t>
+      </w:r>
+      <w:proofErr w:type="gramEnd"/>
+    </w:p>
+    <w:p>
+      <w:pPr>
+        <w:shd w:val="clear" w:color="auto" w:fill="1E1E1E"/>
+        <w:spacing w:after="0" w:line="285" w:lineRule="atLeast"/>
+        <w:rPr>
+          <w:rFonts w:ascii="Consolas" w:eastAsia="Times New Roman" w:hAnsi="Consolas" w:cs="Times New Roman"/>
+          <w:color w:val="D4D4D4"/>
+          <w:sz w:val="21"/>
+          <w:szCs w:val="21"/>
+          <w:lang w:eastAsia="en-IN"/>
+        </w:rPr>
+      </w:pPr>
+      <w:r>
+        <w:rPr>
+          <w:rFonts w:ascii="Consolas" w:eastAsia="Times New Roman" w:hAnsi="Consolas" w:cs="Times New Roman"/>
+          <w:color w:val="D4D4D4"/>
+          <w:sz w:val="21"/>
+          <w:szCs w:val="21"/>
+          <w:lang w:eastAsia="en-IN"/>
+        </w:rPr>
+        <w:t xml:space="preserve">      </w:t>
+      </w:r>
+      <w:r>
+        <w:rPr>
+          <w:rFonts w:ascii="Consolas" w:eastAsia="Times New Roman" w:hAnsi="Consolas" w:cs="Times New Roman"/>
+          <w:color w:val="9CDCFE"/>
+          <w:sz w:val="21"/>
+          <w:szCs w:val="21"/>
+          <w:lang w:eastAsia="en-IN"/>
+        </w:rPr>
+        <w:t>console</w:t>
+      </w:r>
+      <w:r>
+        <w:rPr>
+          <w:rFonts w:ascii="Consolas" w:eastAsia="Times New Roman" w:hAnsi="Consolas" w:cs="Times New Roman"/>
+          <w:color w:val="D4D4D4"/>
+          <w:sz w:val="21"/>
+          <w:szCs w:val="21"/>
+          <w:lang w:eastAsia="en-IN"/>
+        </w:rPr>
+        <w:t>.</w:t>
+      </w:r>
+      <w:r>
+        <w:rPr>
+          <w:rFonts w:ascii="Consolas" w:eastAsia="Times New Roman" w:hAnsi="Consolas" w:cs="Times New Roman"/>
+          <w:color w:val="DCDCAA"/>
+          <w:sz w:val="21"/>
+          <w:szCs w:val="21"/>
+          <w:lang w:eastAsia="en-IN"/>
+        </w:rPr>
+        <w:t>log</w:t>
+      </w:r>
+      <w:r>
+        <w:rPr>
+          <w:rFonts w:ascii="Consolas" w:eastAsia="Times New Roman" w:hAnsi="Consolas" w:cs="Times New Roman"/>
+          <w:color w:val="D4D4D4"/>
+          <w:sz w:val="21"/>
+          <w:szCs w:val="21"/>
+          <w:lang w:eastAsia="en-IN"/>
+        </w:rPr>
+        <w:t>(</w:t>
+      </w:r>
+      <w:r>
+        <w:rPr>
+          <w:rFonts w:ascii="Consolas" w:eastAsia="Times New Roman" w:hAnsi="Consolas" w:cs="Times New Roman"/>
+          <w:color w:val="9CDCFE"/>
+          <w:sz w:val="21"/>
+          <w:szCs w:val="21"/>
+          <w:lang w:eastAsia="en-IN"/>
+        </w:rPr>
+        <w:t>res</w:t>
+      </w:r>
+      <w:r>
+        <w:rPr>
+          <w:rFonts w:ascii="Consolas" w:eastAsia="Times New Roman" w:hAnsi="Consolas" w:cs="Times New Roman"/>
+          <w:color w:val="D4D4D4"/>
+          <w:sz w:val="21"/>
+          <w:szCs w:val="21"/>
+          <w:lang w:eastAsia="en-IN"/>
+        </w:rPr>
+        <w:t>)</w:t>
+      </w:r>
+    </w:p>
+    <w:p>
+      <w:pPr>
+        <w:shd w:val="clear" w:color="auto" w:fill="1E1E1E"/>
+        <w:spacing w:after="0" w:line="285" w:lineRule="atLeast"/>
+        <w:rPr>
+          <w:rFonts w:ascii="Consolas" w:eastAsia="Times New Roman" w:hAnsi="Consolas" w:cs="Times New Roman"/>
+          <w:color w:val="D4D4D4"/>
+          <w:sz w:val="21"/>
+          <w:szCs w:val="21"/>
+          <w:lang w:eastAsia="en-IN"/>
+        </w:rPr>
+      </w:pPr>
+      <w:r>
+        <w:rPr>
+          <w:rFonts w:ascii="Consolas" w:eastAsia="Times New Roman" w:hAnsi="Consolas" w:cs="Times New Roman"/>
+          <w:color w:val="D4D4D4"/>
+          <w:sz w:val="21"/>
+          <w:szCs w:val="21"/>
+          <w:lang w:eastAsia="en-IN"/>
+        </w:rPr>
+        <w:t>    }</w:t>
+      </w:r>
+    </w:p>
+    <w:p>
+      <w:pPr>
+        <w:shd w:val="clear" w:color="auto" w:fill="1E1E1E"/>
+        <w:spacing w:after="0" w:line="285" w:lineRule="atLeast"/>
+        <w:rPr>
+          <w:rFonts w:ascii="Consolas" w:eastAsia="Times New Roman" w:hAnsi="Consolas" w:cs="Times New Roman"/>
+          <w:color w:val="D4D4D4"/>
+          <w:sz w:val="21"/>
+          <w:szCs w:val="21"/>
+          <w:lang w:eastAsia="en-IN"/>
+        </w:rPr>
+      </w:pPr>
+      <w:r>
+        <w:rPr>
+          <w:rFonts w:ascii="Consolas" w:eastAsia="Times New Roman" w:hAnsi="Consolas" w:cs="Times New Roman"/>
+          <w:color w:val="D4D4D4"/>
+          <w:sz w:val="21"/>
+          <w:szCs w:val="21"/>
+          <w:lang w:eastAsia="en-IN"/>
+        </w:rPr>
+        <w:t>  );</w:t>
+      </w:r>
+    </w:p>
+    <w:p>
+      <w:pPr>
+        <w:shd w:val="clear" w:color="auto" w:fill="1E1E1E"/>
+        <w:spacing w:after="0" w:line="285" w:lineRule="atLeast"/>
+        <w:rPr>
+          <w:rFonts w:ascii="Consolas" w:eastAsia="Times New Roman" w:hAnsi="Consolas" w:cs="Times New Roman"/>
+          <w:color w:val="D4D4D4"/>
+          <w:sz w:val="21"/>
+          <w:szCs w:val="21"/>
+          <w:lang w:eastAsia="en-IN"/>
+        </w:rPr>
+      </w:pPr>
+    </w:p>
+    <w:p>
+      <w:pPr>
+        <w:shd w:val="clear" w:color="auto" w:fill="1E1E1E"/>
+        <w:spacing w:after="0" w:line="285" w:lineRule="atLeast"/>
+        <w:rPr>
+          <w:rFonts w:ascii="Consolas" w:eastAsia="Times New Roman" w:hAnsi="Consolas" w:cs="Times New Roman"/>
+          <w:color w:val="D4D4D4"/>
+          <w:sz w:val="21"/>
+          <w:szCs w:val="21"/>
+          <w:lang w:eastAsia="en-IN"/>
+        </w:rPr>
+      </w:pPr>
+      <w:proofErr w:type="spellStart"/>
+      <w:r>
+        <w:rPr>
+          <w:rFonts w:ascii="Consolas" w:eastAsia="Times New Roman" w:hAnsi="Consolas" w:cs="Times New Roman"/>
+          <w:color w:val="569CD6"/>
+          <w:sz w:val="21"/>
+          <w:szCs w:val="21"/>
+          <w:lang w:eastAsia="en-IN"/>
+        </w:rPr>
+        <w:t>const</w:t>
+      </w:r>
+      <w:proofErr w:type="spellEnd"/>
+      <w:r>
+        <w:rPr>
+          <w:rFonts w:ascii="Consolas" w:eastAsia="Times New Roman" w:hAnsi="Consolas" w:cs="Times New Roman"/>
+          <w:color w:val="D4D4D4"/>
+          <w:sz w:val="21"/>
+          <w:szCs w:val="21"/>
+          <w:lang w:eastAsia="en-IN"/>
+        </w:rPr>
+        <w:t xml:space="preserve"> </w:t>
+      </w:r>
+      <w:r>
+        <w:rPr>
+          <w:rFonts w:ascii="Consolas" w:eastAsia="Times New Roman" w:hAnsi="Consolas" w:cs="Times New Roman"/>
+          <w:color w:val="4FC1FF"/>
+          <w:sz w:val="21"/>
+          <w:szCs w:val="21"/>
+          <w:lang w:eastAsia="en-IN"/>
+        </w:rPr>
+        <w:t>URL2</w:t>
+      </w:r>
+      <w:r>
+        <w:rPr>
+          <w:rFonts w:ascii="Consolas" w:eastAsia="Times New Roman" w:hAnsi="Consolas" w:cs="Times New Roman"/>
+          <w:color w:val="D4D4D4"/>
+          <w:sz w:val="21"/>
+          <w:szCs w:val="21"/>
+          <w:lang w:eastAsia="en-IN"/>
+        </w:rPr>
+        <w:t xml:space="preserve"> = </w:t>
+      </w:r>
+      <w:r>
+        <w:rPr>
+          <w:rFonts w:ascii="Consolas" w:eastAsia="Times New Roman" w:hAnsi="Consolas" w:cs="Times New Roman"/>
+          <w:color w:val="CE9178"/>
+          <w:sz w:val="21"/>
+          <w:szCs w:val="21"/>
+          <w:lang w:eastAsia="en-IN"/>
+        </w:rPr>
+        <w:t>"https://api.github.com/users/</w:t>
+      </w:r>
+      <w:proofErr w:type="spellStart"/>
+      <w:r>
+        <w:rPr>
+          <w:rFonts w:ascii="Consolas" w:eastAsia="Times New Roman" w:hAnsi="Consolas" w:cs="Times New Roman"/>
+          <w:color w:val="CE9178"/>
+          <w:sz w:val="21"/>
+          <w:szCs w:val="21"/>
+          <w:lang w:eastAsia="en-IN"/>
+        </w:rPr>
+        <w:t>mojombo</w:t>
+      </w:r>
+      <w:proofErr w:type="spellEnd"/>
+      <w:proofErr w:type="gramStart"/>
+      <w:r>
+        <w:rPr>
+          <w:rFonts w:ascii="Consolas" w:eastAsia="Times New Roman" w:hAnsi="Consolas" w:cs="Times New Roman"/>
+          <w:color w:val="CE9178"/>
+          <w:sz w:val="21"/>
+          <w:szCs w:val="21"/>
+          <w:lang w:eastAsia="en-IN"/>
+        </w:rPr>
+        <w:t>"</w:t>
+      </w:r>
+      <w:r>
+        <w:rPr>
+          <w:rFonts w:ascii="Consolas" w:eastAsia="Times New Roman" w:hAnsi="Consolas" w:cs="Times New Roman"/>
+          <w:color w:val="D4D4D4"/>
+          <w:sz w:val="21"/>
+          <w:szCs w:val="21"/>
+          <w:lang w:eastAsia="en-IN"/>
+        </w:rPr>
+        <w:t>;</w:t>
+      </w:r>
+      <w:proofErr w:type="gramEnd"/>
+    </w:p>
+    <w:p>
+      <w:pPr>
+        <w:shd w:val="clear" w:color="auto" w:fill="1E1E1E"/>
+        <w:spacing w:after="0" w:line="285" w:lineRule="atLeast"/>
+        <w:rPr>
+          <w:rFonts w:ascii="Consolas" w:eastAsia="Times New Roman" w:hAnsi="Consolas" w:cs="Times New Roman"/>
+          <w:color w:val="D4D4D4"/>
+          <w:sz w:val="21"/>
+          <w:szCs w:val="21"/>
+          <w:lang w:eastAsia="en-IN"/>
+        </w:rPr>
+      </w:pPr>
+      <w:proofErr w:type="spellStart"/>
+      <w:r>
+        <w:rPr>
+          <w:rFonts w:ascii="Consolas" w:eastAsia="Times New Roman" w:hAnsi="Consolas" w:cs="Times New Roman"/>
+          <w:color w:val="569CD6"/>
+          <w:sz w:val="21"/>
+          <w:szCs w:val="21"/>
+          <w:lang w:eastAsia="en-IN"/>
+        </w:rPr>
+        <w:t>const</w:t>
+      </w:r>
+      <w:proofErr w:type="spellEnd"/>
+      <w:r>
+        <w:rPr>
+          <w:rFonts w:ascii="Consolas" w:eastAsia="Times New Roman" w:hAnsi="Consolas" w:cs="Times New Roman"/>
+          <w:color w:val="D4D4D4"/>
+          <w:sz w:val="21"/>
+          <w:szCs w:val="21"/>
+          <w:lang w:eastAsia="en-IN"/>
+        </w:rPr>
+        <w:t xml:space="preserve"> </w:t>
+      </w:r>
+      <w:r>
+        <w:rPr>
+          <w:rFonts w:ascii="Consolas" w:eastAsia="Times New Roman" w:hAnsi="Consolas" w:cs="Times New Roman"/>
+          <w:color w:val="4FC1FF"/>
+          <w:sz w:val="21"/>
+          <w:szCs w:val="21"/>
+          <w:lang w:eastAsia="en-IN"/>
+        </w:rPr>
+        <w:t>user</w:t>
+      </w:r>
+      <w:r>
+        <w:rPr>
+          <w:rFonts w:ascii="Consolas" w:eastAsia="Times New Roman" w:hAnsi="Consolas" w:cs="Times New Roman"/>
+          <w:color w:val="D4D4D4"/>
+          <w:sz w:val="21"/>
+          <w:szCs w:val="21"/>
+          <w:lang w:eastAsia="en-IN"/>
+        </w:rPr>
+        <w:t xml:space="preserve"> = </w:t>
+      </w:r>
+      <w:proofErr w:type="gramStart"/>
+      <w:r>
+        <w:rPr>
+          <w:rFonts w:ascii="Consolas" w:eastAsia="Times New Roman" w:hAnsi="Consolas" w:cs="Times New Roman"/>
+          <w:color w:val="DCDCAA"/>
+          <w:sz w:val="21"/>
+          <w:szCs w:val="21"/>
+          <w:lang w:eastAsia="en-IN"/>
+        </w:rPr>
+        <w:t>fetch</w:t>
+      </w:r>
+      <w:r>
+        <w:rPr>
+          <w:rFonts w:ascii="Consolas" w:eastAsia="Times New Roman" w:hAnsi="Consolas" w:cs="Times New Roman"/>
+          <w:color w:val="D4D4D4"/>
+          <w:sz w:val="21"/>
+          <w:szCs w:val="21"/>
+          <w:lang w:eastAsia="en-IN"/>
+        </w:rPr>
+        <w:t>(</w:t>
+      </w:r>
+      <w:proofErr w:type="gramEnd"/>
+      <w:r>
+        <w:rPr>
+          <w:rFonts w:ascii="Consolas" w:eastAsia="Times New Roman" w:hAnsi="Consolas" w:cs="Times New Roman"/>
+          <w:color w:val="4FC1FF"/>
+          <w:sz w:val="21"/>
+          <w:szCs w:val="21"/>
+          <w:lang w:eastAsia="en-IN"/>
+        </w:rPr>
+        <w:t>URL2</w:t>
+      </w:r>
+      <w:r>
+        <w:rPr>
+          <w:rFonts w:ascii="Consolas" w:eastAsia="Times New Roman" w:hAnsi="Consolas" w:cs="Times New Roman"/>
+          <w:color w:val="D4D4D4"/>
+          <w:sz w:val="21"/>
+          <w:szCs w:val="21"/>
+          <w:lang w:eastAsia="en-IN"/>
+        </w:rPr>
+        <w:t>)</w:t>
+      </w:r>
+    </w:p>
+    <w:p>
+      <w:pPr>
+        <w:shd w:val="clear" w:color="auto" w:fill="1E1E1E"/>
+        <w:spacing w:after="0" w:line="285" w:lineRule="atLeast"/>
+        <w:rPr>
+          <w:rFonts w:ascii="Consolas" w:eastAsia="Times New Roman" w:hAnsi="Consolas" w:cs="Times New Roman"/>
+          <w:color w:val="D4D4D4"/>
+          <w:sz w:val="21"/>
+          <w:szCs w:val="21"/>
+          <w:lang w:eastAsia="en-IN"/>
+        </w:rPr>
+      </w:pPr>
+      <w:r>
+        <w:rPr>
+          <w:rFonts w:ascii="Consolas" w:eastAsia="Times New Roman" w:hAnsi="Consolas" w:cs="Times New Roman"/>
+          <w:color w:val="D4D4D4"/>
+          <w:sz w:val="21"/>
+          <w:szCs w:val="21"/>
+          <w:lang w:eastAsia="en-IN"/>
+        </w:rPr>
+        <w:t xml:space="preserve">  </w:t>
+      </w:r>
+      <w:proofErr w:type="gramStart"/>
+      <w:r>
+        <w:rPr>
+          <w:rFonts w:ascii="Consolas" w:eastAsia="Times New Roman" w:hAnsi="Consolas" w:cs="Times New Roman"/>
+          <w:color w:val="D4D4D4"/>
+          <w:sz w:val="21"/>
+          <w:szCs w:val="21"/>
+          <w:lang w:eastAsia="en-IN"/>
+        </w:rPr>
+        <w:t>.</w:t>
+      </w:r>
+      <w:r>
+        <w:rPr>
+          <w:rFonts w:ascii="Consolas" w:eastAsia="Times New Roman" w:hAnsi="Consolas" w:cs="Times New Roman"/>
+          <w:color w:val="DCDCAA"/>
+          <w:sz w:val="21"/>
+          <w:szCs w:val="21"/>
+          <w:lang w:eastAsia="en-IN"/>
+        </w:rPr>
+        <w:t>then</w:t>
+      </w:r>
+      <w:proofErr w:type="gramEnd"/>
+      <w:r>
+        <w:rPr>
+          <w:rFonts w:ascii="Consolas" w:eastAsia="Times New Roman" w:hAnsi="Consolas" w:cs="Times New Roman"/>
+          <w:color w:val="D4D4D4"/>
+          <w:sz w:val="21"/>
+          <w:szCs w:val="21"/>
+          <w:lang w:eastAsia="en-IN"/>
+        </w:rPr>
+        <w:t>((</w:t>
+      </w:r>
+      <w:r>
+        <w:rPr>
+          <w:rFonts w:ascii="Consolas" w:eastAsia="Times New Roman" w:hAnsi="Consolas" w:cs="Times New Roman"/>
+          <w:color w:val="9CDCFE"/>
+          <w:sz w:val="21"/>
+          <w:szCs w:val="21"/>
+          <w:lang w:eastAsia="en-IN"/>
+        </w:rPr>
+        <w:t>res</w:t>
+      </w:r>
+      <w:r>
+        <w:rPr>
+          <w:rFonts w:ascii="Consolas" w:eastAsia="Times New Roman" w:hAnsi="Consolas" w:cs="Times New Roman"/>
+          <w:color w:val="D4D4D4"/>
+          <w:sz w:val="21"/>
+          <w:szCs w:val="21"/>
+          <w:lang w:eastAsia="en-IN"/>
+        </w:rPr>
+        <w:t xml:space="preserve">) </w:t>
+      </w:r>
+      <w:r>
+        <w:rPr>
+          <w:rFonts w:ascii="Consolas" w:eastAsia="Times New Roman" w:hAnsi="Consolas" w:cs="Times New Roman"/>
+          <w:color w:val="569CD6"/>
+          <w:sz w:val="21"/>
+          <w:szCs w:val="21"/>
+          <w:lang w:eastAsia="en-IN"/>
+        </w:rPr>
+        <w:t>=&gt;</w:t>
+      </w:r>
+      <w:r>
+        <w:rPr>
+          <w:rFonts w:ascii="Consolas" w:eastAsia="Times New Roman" w:hAnsi="Consolas" w:cs="Times New Roman"/>
+          <w:color w:val="D4D4D4"/>
+          <w:sz w:val="21"/>
+          <w:szCs w:val="21"/>
+          <w:lang w:eastAsia="en-IN"/>
+        </w:rPr>
+        <w:t xml:space="preserve"> {</w:t>
+      </w:r>
+    </w:p>
+    <w:p>
+      <w:pPr>
+        <w:shd w:val="clear" w:color="auto" w:fill="1E1E1E"/>
+        <w:spacing w:after="0" w:line="285" w:lineRule="atLeast"/>
+        <w:rPr>
+          <w:rFonts w:ascii="Consolas" w:eastAsia="Times New Roman" w:hAnsi="Consolas" w:cs="Times New Roman"/>
+          <w:color w:val="D4D4D4"/>
+          <w:sz w:val="21"/>
+          <w:szCs w:val="21"/>
+          <w:lang w:eastAsia="en-IN"/>
+        </w:rPr>
+      </w:pPr>
+      <w:r>
+        <w:rPr>
+          <w:rFonts w:ascii="Consolas" w:eastAsia="Times New Roman" w:hAnsi="Consolas" w:cs="Times New Roman"/>
+          <w:color w:val="D4D4D4"/>
+          <w:sz w:val="21"/>
+          <w:szCs w:val="21"/>
+          <w:lang w:eastAsia="en-IN"/>
+        </w:rPr>
+        <w:t xml:space="preserve">    </w:t>
+      </w:r>
+      <w:r>
+        <w:rPr>
+          <w:rFonts w:ascii="Consolas" w:eastAsia="Times New Roman" w:hAnsi="Consolas" w:cs="Times New Roman"/>
+          <w:color w:val="C586C0"/>
+          <w:sz w:val="21"/>
+          <w:szCs w:val="21"/>
+          <w:lang w:eastAsia="en-IN"/>
+        </w:rPr>
+        <w:t>return</w:t>
+      </w:r>
+      <w:r>
+        <w:rPr>
+          <w:rFonts w:ascii="Consolas" w:eastAsia="Times New Roman" w:hAnsi="Consolas" w:cs="Times New Roman"/>
+          <w:color w:val="D4D4D4"/>
+          <w:sz w:val="21"/>
+          <w:szCs w:val="21"/>
+          <w:lang w:eastAsia="en-IN"/>
+        </w:rPr>
+        <w:t xml:space="preserve"> </w:t>
+      </w:r>
+      <w:proofErr w:type="spellStart"/>
+      <w:proofErr w:type="gramStart"/>
+      <w:r>
+        <w:rPr>
+          <w:rFonts w:ascii="Consolas" w:eastAsia="Times New Roman" w:hAnsi="Consolas" w:cs="Times New Roman"/>
+          <w:color w:val="9CDCFE"/>
+          <w:sz w:val="21"/>
+          <w:szCs w:val="21"/>
+          <w:lang w:eastAsia="en-IN"/>
+        </w:rPr>
+        <w:t>res</w:t>
+      </w:r>
+      <w:r>
+        <w:rPr>
+          <w:rFonts w:ascii="Consolas" w:eastAsia="Times New Roman" w:hAnsi="Consolas" w:cs="Times New Roman"/>
+          <w:color w:val="D4D4D4"/>
+          <w:sz w:val="21"/>
+          <w:szCs w:val="21"/>
+          <w:lang w:eastAsia="en-IN"/>
+        </w:rPr>
+        <w:t>?.</w:t>
+      </w:r>
+      <w:proofErr w:type="gramEnd"/>
+      <w:r>
+        <w:rPr>
+          <w:rFonts w:ascii="Consolas" w:eastAsia="Times New Roman" w:hAnsi="Consolas" w:cs="Times New Roman"/>
+          <w:color w:val="DCDCAA"/>
+          <w:sz w:val="21"/>
+          <w:szCs w:val="21"/>
+          <w:lang w:eastAsia="en-IN"/>
+        </w:rPr>
+        <w:t>json</w:t>
+      </w:r>
+      <w:proofErr w:type="spellEnd"/>
+      <w:r>
+        <w:rPr>
+          <w:rFonts w:ascii="Consolas" w:eastAsia="Times New Roman" w:hAnsi="Consolas" w:cs="Times New Roman"/>
+          <w:color w:val="D4D4D4"/>
+          <w:sz w:val="21"/>
+          <w:szCs w:val="21"/>
+          <w:lang w:eastAsia="en-IN"/>
+        </w:rPr>
+        <w:t>();</w:t>
+      </w:r>
+    </w:p>
+    <w:p>
+      <w:pPr>
+        <w:shd w:val="clear" w:color="auto" w:fill="1E1E1E"/>
+        <w:spacing w:after="0" w:line="285" w:lineRule="atLeast"/>
+        <w:rPr>
+          <w:rFonts w:ascii="Consolas" w:eastAsia="Times New Roman" w:hAnsi="Consolas" w:cs="Times New Roman"/>
+          <w:color w:val="D4D4D4"/>
+          <w:sz w:val="21"/>
+          <w:szCs w:val="21"/>
+          <w:lang w:eastAsia="en-IN"/>
+        </w:rPr>
+      </w:pPr>
+      <w:r>
+        <w:rPr>
+          <w:rFonts w:ascii="Consolas" w:eastAsia="Times New Roman" w:hAnsi="Consolas" w:cs="Times New Roman"/>
+          <w:color w:val="D4D4D4"/>
+          <w:sz w:val="21"/>
+          <w:szCs w:val="21"/>
+          <w:lang w:eastAsia="en-IN"/>
+        </w:rPr>
+        <w:t>  })</w:t>
+      </w:r>
+    </w:p>
+    <w:p>
+      <w:pPr>
+        <w:shd w:val="clear" w:color="auto" w:fill="1E1E1E"/>
+        <w:spacing w:after="0" w:line="285" w:lineRule="atLeast"/>
+        <w:rPr>
+          <w:rFonts w:ascii="Consolas" w:eastAsia="Times New Roman" w:hAnsi="Consolas" w:cs="Times New Roman"/>
+          <w:color w:val="D4D4D4"/>
+          <w:sz w:val="21"/>
+          <w:szCs w:val="21"/>
+          <w:lang w:eastAsia="en-IN"/>
+        </w:rPr>
+      </w:pPr>
+      <w:r>
+        <w:rPr>
+          <w:rFonts w:ascii="Consolas" w:eastAsia="Times New Roman" w:hAnsi="Consolas" w:cs="Times New Roman"/>
+          <w:color w:val="D4D4D4"/>
+          <w:sz w:val="21"/>
+          <w:szCs w:val="21"/>
+          <w:lang w:eastAsia="en-IN"/>
+        </w:rPr>
+        <w:t xml:space="preserve">  </w:t>
+      </w:r>
+      <w:proofErr w:type="gramStart"/>
+      <w:r>
+        <w:rPr>
+          <w:rFonts w:ascii="Consolas" w:eastAsia="Times New Roman" w:hAnsi="Consolas" w:cs="Times New Roman"/>
+          <w:color w:val="D4D4D4"/>
+          <w:sz w:val="21"/>
+          <w:szCs w:val="21"/>
+          <w:lang w:eastAsia="en-IN"/>
+        </w:rPr>
+        <w:t>.</w:t>
+      </w:r>
+      <w:r>
+        <w:rPr>
+          <w:rFonts w:ascii="Consolas" w:eastAsia="Times New Roman" w:hAnsi="Consolas" w:cs="Times New Roman"/>
+          <w:color w:val="DCDCAA"/>
+          <w:sz w:val="21"/>
+          <w:szCs w:val="21"/>
+          <w:lang w:eastAsia="en-IN"/>
+        </w:rPr>
+        <w:t>then</w:t>
+      </w:r>
+      <w:proofErr w:type="gramEnd"/>
+      <w:r>
+        <w:rPr>
+          <w:rFonts w:ascii="Consolas" w:eastAsia="Times New Roman" w:hAnsi="Consolas" w:cs="Times New Roman"/>
+          <w:color w:val="D4D4D4"/>
+          <w:sz w:val="21"/>
+          <w:szCs w:val="21"/>
+          <w:lang w:eastAsia="en-IN"/>
+        </w:rPr>
+        <w:t>((</w:t>
+      </w:r>
+      <w:r>
+        <w:rPr>
+          <w:rFonts w:ascii="Consolas" w:eastAsia="Times New Roman" w:hAnsi="Consolas" w:cs="Times New Roman"/>
+          <w:color w:val="9CDCFE"/>
+          <w:sz w:val="21"/>
+          <w:szCs w:val="21"/>
+          <w:lang w:eastAsia="en-IN"/>
+        </w:rPr>
+        <w:t>data</w:t>
+      </w:r>
+      <w:r>
+        <w:rPr>
+          <w:rFonts w:ascii="Consolas" w:eastAsia="Times New Roman" w:hAnsi="Consolas" w:cs="Times New Roman"/>
+          <w:color w:val="D4D4D4"/>
+          <w:sz w:val="21"/>
+          <w:szCs w:val="21"/>
+          <w:lang w:eastAsia="en-IN"/>
+        </w:rPr>
+        <w:t xml:space="preserve">) </w:t>
+      </w:r>
+      <w:r>
+        <w:rPr>
+          <w:rFonts w:ascii="Consolas" w:eastAsia="Times New Roman" w:hAnsi="Consolas" w:cs="Times New Roman"/>
+          <w:color w:val="569CD6"/>
+          <w:sz w:val="21"/>
+          <w:szCs w:val="21"/>
+          <w:lang w:eastAsia="en-IN"/>
+        </w:rPr>
+        <w:t>=&gt;</w:t>
+      </w:r>
+      <w:r>
+        <w:rPr>
+          <w:rFonts w:ascii="Consolas" w:eastAsia="Times New Roman" w:hAnsi="Consolas" w:cs="Times New Roman"/>
+          <w:color w:val="D4D4D4"/>
+          <w:sz w:val="21"/>
+          <w:szCs w:val="21"/>
+          <w:lang w:eastAsia="en-IN"/>
+        </w:rPr>
+        <w:t xml:space="preserve"> {</w:t>
+      </w:r>
+    </w:p>
+    <w:p>
+      <w:pPr>
+        <w:shd w:val="clear" w:color="auto" w:fill="1E1E1E"/>
+        <w:spacing w:after="0" w:line="285" w:lineRule="atLeast"/>
+        <w:rPr>
+          <w:rFonts w:ascii="Consolas" w:eastAsia="Times New Roman" w:hAnsi="Consolas" w:cs="Times New Roman"/>
+          <w:color w:val="D4D4D4"/>
+          <w:sz w:val="21"/>
+          <w:szCs w:val="21"/>
+          <w:lang w:eastAsia="en-IN"/>
+        </w:rPr>
+      </w:pPr>
+      <w:r>
+        <w:rPr>
+          <w:rFonts w:ascii="Consolas" w:eastAsia="Times New Roman" w:hAnsi="Consolas" w:cs="Times New Roman"/>
+          <w:color w:val="D4D4D4"/>
+          <w:sz w:val="21"/>
+          <w:szCs w:val="21"/>
+          <w:lang w:eastAsia="en-IN"/>
+        </w:rPr>
+        <w:t xml:space="preserve">    </w:t>
+      </w:r>
+      <w:proofErr w:type="gramStart"/>
+      <w:r>
+        <w:rPr>
+          <w:rFonts w:ascii="Consolas" w:eastAsia="Times New Roman" w:hAnsi="Consolas" w:cs="Times New Roman"/>
+          <w:color w:val="9CDCFE"/>
+          <w:sz w:val="21"/>
+          <w:szCs w:val="21"/>
+          <w:lang w:eastAsia="en-IN"/>
+        </w:rPr>
+        <w:t>console</w:t>
+      </w:r>
+      <w:r>
+        <w:rPr>
+          <w:rFonts w:ascii="Consolas" w:eastAsia="Times New Roman" w:hAnsi="Consolas" w:cs="Times New Roman"/>
+          <w:color w:val="D4D4D4"/>
+          <w:sz w:val="21"/>
+          <w:szCs w:val="21"/>
+          <w:lang w:eastAsia="en-IN"/>
+        </w:rPr>
+        <w:t>.</w:t>
+      </w:r>
+      <w:r>
+        <w:rPr>
+          <w:rFonts w:ascii="Consolas" w:eastAsia="Times New Roman" w:hAnsi="Consolas" w:cs="Times New Roman"/>
+          <w:color w:val="DCDCAA"/>
+          <w:sz w:val="21"/>
+          <w:szCs w:val="21"/>
+          <w:lang w:eastAsia="en-IN"/>
+        </w:rPr>
+        <w:t>log</w:t>
+      </w:r>
+      <w:r>
+        <w:rPr>
+          <w:rFonts w:ascii="Consolas" w:eastAsia="Times New Roman" w:hAnsi="Consolas" w:cs="Times New Roman"/>
+          <w:color w:val="D4D4D4"/>
+          <w:sz w:val="21"/>
+          <w:szCs w:val="21"/>
+          <w:lang w:eastAsia="en-IN"/>
+        </w:rPr>
+        <w:t>(</w:t>
+      </w:r>
+      <w:proofErr w:type="gramEnd"/>
+      <w:r>
+        <w:rPr>
+          <w:rFonts w:ascii="Consolas" w:eastAsia="Times New Roman" w:hAnsi="Consolas" w:cs="Times New Roman"/>
+          <w:color w:val="9CDCFE"/>
+          <w:sz w:val="21"/>
+          <w:szCs w:val="21"/>
+          <w:lang w:eastAsia="en-IN"/>
+        </w:rPr>
+        <w:t>data</w:t>
+      </w:r>
+      <w:r>
+        <w:rPr>
+          <w:rFonts w:ascii="Consolas" w:eastAsia="Times New Roman" w:hAnsi="Consolas" w:cs="Times New Roman"/>
+          <w:color w:val="D4D4D4"/>
+          <w:sz w:val="21"/>
+          <w:szCs w:val="21"/>
+          <w:lang w:eastAsia="en-IN"/>
+        </w:rPr>
+        <w:t xml:space="preserve">, </w:t>
+      </w:r>
+      <w:r>
+        <w:rPr>
+          <w:rFonts w:ascii="Consolas" w:eastAsia="Times New Roman" w:hAnsi="Consolas" w:cs="Times New Roman"/>
+          <w:color w:val="CE9178"/>
+          <w:sz w:val="21"/>
+          <w:szCs w:val="21"/>
+          <w:lang w:eastAsia="en-IN"/>
+        </w:rPr>
+        <w:t>"data"</w:t>
+      </w:r>
+      <w:r>
+        <w:rPr>
+          <w:rFonts w:ascii="Consolas" w:eastAsia="Times New Roman" w:hAnsi="Consolas" w:cs="Times New Roman"/>
+          <w:color w:val="D4D4D4"/>
+          <w:sz w:val="21"/>
+          <w:szCs w:val="21"/>
+          <w:lang w:eastAsia="en-IN"/>
+        </w:rPr>
+        <w:t>);</w:t>
+      </w:r>
+    </w:p>
+    <w:p>
+      <w:pPr>
+        <w:shd w:val="clear" w:color="auto" w:fill="1E1E1E"/>
+        <w:spacing w:after="0" w:line="285" w:lineRule="atLeast"/>
+        <w:rPr>
+          <w:rFonts w:ascii="Consolas" w:eastAsia="Times New Roman" w:hAnsi="Consolas" w:cs="Times New Roman"/>
+          <w:color w:val="D4D4D4"/>
+          <w:sz w:val="21"/>
+          <w:szCs w:val="21"/>
+          <w:lang w:eastAsia="en-IN"/>
+        </w:rPr>
+      </w:pPr>
+      <w:r>
+        <w:rPr>
+          <w:rFonts w:ascii="Consolas" w:eastAsia="Times New Roman" w:hAnsi="Consolas" w:cs="Times New Roman"/>
+          <w:color w:val="D4D4D4"/>
+          <w:sz w:val="21"/>
+          <w:szCs w:val="21"/>
+          <w:lang w:eastAsia="en-IN"/>
+        </w:rPr>
+        <w:t>  });</w:t>
+      </w:r>
+    </w:p>
+    <w:p>
+      <w:pPr>
+        <w:shd w:val="clear" w:color="auto" w:fill="1E1E1E"/>
+        <w:spacing w:after="0" w:line="285" w:lineRule="atLeast"/>
+        <w:rPr>
+          <w:rFonts w:ascii="Consolas" w:eastAsia="Times New Roman" w:hAnsi="Consolas" w:cs="Times New Roman"/>
+          <w:color w:val="D4D4D4"/>
+          <w:sz w:val="21"/>
+          <w:szCs w:val="21"/>
+          <w:lang w:eastAsia="en-IN"/>
+        </w:rPr>
+      </w:pPr>
+    </w:p>
+    <w:p>
+      <w:pPr>
+        <w:rPr>
+          <w:b/>
+          <w:bCs/>
+          <w:sz w:val="28"/>
+          <w:szCs w:val="28"/>
+          <w:u w:val="single"/>
         </w:rPr>
       </w:pPr>
     </w:p>

</xml_diff>